<commit_message>
Modified with some more information
</commit_message>
<xml_diff>
--- a/Cloud-Architectures/Cloud Architectures.docx
+++ b/Cloud-Architectures/Cloud Architectures.docx
@@ -1271,6 +1271,164 @@
           <w:lang w:val="en-US"/>
         </w:rPr>
       </w:pPr>
+      <w:r>
+        <w:rPr>
+          <w:lang w:val="en-US"/>
+        </w:rPr>
+        <w:t>Some KPI’s at high level</w:t>
+      </w:r>
+    </w:p>
+    <w:p>
+      <w:pPr>
+        <w:rPr>
+          <w:lang w:val="en-US"/>
+        </w:rPr>
+      </w:pPr>
+    </w:p>
+    <w:tbl>
+      <w:tblPr>
+        <w:tblStyle w:val="TableGrid"/>
+        <w:tblW w:w="0" w:type="auto"/>
+        <w:tblLook w:val="04A0" w:firstRow="1" w:lastRow="0" w:firstColumn="1" w:lastColumn="0" w:noHBand="0" w:noVBand="1"/>
+      </w:tblPr>
+      <w:tblGrid>
+        <w:gridCol w:w="3005"/>
+        <w:gridCol w:w="3005"/>
+        <w:gridCol w:w="3006"/>
+      </w:tblGrid>
+      <w:tr>
+        <w:tc>
+          <w:tcPr>
+            <w:tcW w:w="3005" w:type="dxa"/>
+          </w:tcPr>
+          <w:p>
+            <w:pPr>
+              <w:rPr>
+                <w:lang w:val="en-US"/>
+              </w:rPr>
+            </w:pPr>
+            <w:r>
+              <w:rPr>
+                <w:lang w:val="en-US"/>
+              </w:rPr>
+              <w:t>S No</w:t>
+            </w:r>
+          </w:p>
+        </w:tc>
+        <w:tc>
+          <w:tcPr>
+            <w:tcW w:w="3005" w:type="dxa"/>
+          </w:tcPr>
+          <w:p>
+            <w:pPr>
+              <w:rPr>
+                <w:lang w:val="en-US"/>
+              </w:rPr>
+            </w:pPr>
+            <w:r>
+              <w:rPr>
+                <w:lang w:val="en-US"/>
+              </w:rPr>
+              <w:t xml:space="preserve"> Indexing</w:t>
+            </w:r>
+          </w:p>
+        </w:tc>
+        <w:tc>
+          <w:tcPr>
+            <w:tcW w:w="3006" w:type="dxa"/>
+          </w:tcPr>
+          <w:p>
+            <w:pPr>
+              <w:rPr>
+                <w:lang w:val="en-US"/>
+              </w:rPr>
+            </w:pPr>
+            <w:r>
+              <w:rPr>
+                <w:lang w:val="en-US"/>
+              </w:rPr>
+              <w:t xml:space="preserve"> Query</w:t>
+            </w:r>
+          </w:p>
+        </w:tc>
+      </w:tr>
+      <w:tr>
+        <w:tc>
+          <w:tcPr>
+            <w:tcW w:w="3005" w:type="dxa"/>
+          </w:tcPr>
+          <w:p>
+            <w:pPr>
+              <w:rPr>
+                <w:lang w:val="en-US"/>
+              </w:rPr>
+            </w:pPr>
+            <w:r>
+              <w:rPr>
+                <w:lang w:val="en-US"/>
+              </w:rPr>
+              <w:t>1</w:t>
+            </w:r>
+          </w:p>
+        </w:tc>
+        <w:tc>
+          <w:tcPr>
+            <w:tcW w:w="3005" w:type="dxa"/>
+          </w:tcPr>
+          <w:p>
+            <w:pPr>
+              <w:rPr>
+                <w:lang w:val="en-US"/>
+              </w:rPr>
+            </w:pPr>
+            <w:r>
+              <w:rPr>
+                <w:lang w:val="en-US"/>
+              </w:rPr>
+              <w:t xml:space="preserve">    40K msg/sec</w:t>
+            </w:r>
+          </w:p>
+        </w:tc>
+        <w:tc>
+          <w:tcPr>
+            <w:tcW w:w="3006" w:type="dxa"/>
+          </w:tcPr>
+          <w:p>
+            <w:pPr>
+              <w:rPr>
+                <w:lang w:val="en-US"/>
+              </w:rPr>
+            </w:pPr>
+            <w:r>
+              <w:rPr>
+                <w:lang w:val="en-US"/>
+              </w:rPr>
+              <w:t>20 RPS</w:t>
+            </w:r>
+          </w:p>
+        </w:tc>
+      </w:tr>
+    </w:tbl>
+    <w:p>
+      <w:pPr>
+        <w:rPr>
+          <w:lang w:val="en-US"/>
+        </w:rPr>
+      </w:pPr>
+    </w:p>
+    <w:p>
+      <w:pPr>
+        <w:rPr>
+          <w:lang w:val="en-US"/>
+        </w:rPr>
+      </w:pPr>
+    </w:p>
+    <w:p>
+      <w:pPr>
+        <w:rPr>
+          <w:lang w:val="en-US"/>
+        </w:rPr>
+      </w:pPr>
     </w:p>
     <w:p>
       <w:pPr>
@@ -1416,6 +1574,7 @@
         <w:rPr>
           <w:lang w:val="en-US"/>
         </w:rPr>
+        <w:lastRenderedPageBreak/>
         <w:t>The Master and Infra nodes are needed for the cluster itself and the worker nodes are needed for running the applications as c</w:t>
       </w:r>
       <w:r>
@@ -1500,7 +1659,6 @@
                 <w:szCs w:val="21"/>
                 <w:lang w:eastAsia="en-GB"/>
               </w:rPr>
-              <w:lastRenderedPageBreak/>
               <w:t>CPU</w:t>
             </w:r>
           </w:p>
@@ -2244,6 +2402,9 @@
         </w:rPr>
       </w:pPr>
       <w:r>
+        <w:rPr>
+          <w:noProof/>
+        </w:rPr>
         <mc:AlternateContent>
           <mc:Choice Requires="wps">
             <w:drawing>
@@ -2259,7 +2420,7 @@
                 <wp:effectExtent l="0" t="0" r="16510" b="13970"/>
                 <wp:wrapNone/>
                 <wp:docPr id="42" name="Rounded Rectangle 3"/>
-                <wp:cNvGraphicFramePr xmlns:a="http://schemas.openxmlformats.org/drawingml/2006/main"/>
+                <wp:cNvGraphicFramePr/>
                 <a:graphic xmlns:a="http://schemas.openxmlformats.org/drawingml/2006/main">
                   <a:graphicData uri="http://schemas.microsoft.com/office/word/2010/wordprocessingShape">
                     <wps:wsp>
@@ -2361,6 +2522,9 @@
         </mc:AlternateContent>
       </w:r>
       <w:r>
+        <w:rPr>
+          <w:noProof/>
+        </w:rPr>
         <mc:AlternateContent>
           <mc:Choice Requires="wps">
             <w:drawing>
@@ -2376,7 +2540,7 @@
                 <wp:effectExtent l="0" t="12700" r="25400" b="23495"/>
                 <wp:wrapNone/>
                 <wp:docPr id="49" name="Right Arrow 12"/>
-                <wp:cNvGraphicFramePr xmlns:a="http://schemas.openxmlformats.org/drawingml/2006/main"/>
+                <wp:cNvGraphicFramePr/>
                 <a:graphic xmlns:a="http://schemas.openxmlformats.org/drawingml/2006/main">
                   <a:graphicData uri="http://schemas.microsoft.com/office/word/2010/wordprocessingShape">
                     <wps:wsp>
@@ -2437,6 +2601,9 @@
         </mc:AlternateContent>
       </w:r>
       <w:r>
+        <w:rPr>
+          <w:noProof/>
+        </w:rPr>
         <mc:AlternateContent>
           <mc:Choice Requires="wps">
             <w:drawing>
@@ -2452,7 +2619,7 @@
                 <wp:effectExtent l="0" t="0" r="17780" b="13970"/>
                 <wp:wrapNone/>
                 <wp:docPr id="60" name="Oval 27"/>
-                <wp:cNvGraphicFramePr xmlns:a="http://schemas.openxmlformats.org/drawingml/2006/main"/>
+                <wp:cNvGraphicFramePr/>
                 <a:graphic xmlns:a="http://schemas.openxmlformats.org/drawingml/2006/main">
                   <a:graphicData uri="http://schemas.microsoft.com/office/word/2010/wordprocessingShape">
                     <wps:wsp>
@@ -2598,6 +2765,9 @@
         </mc:AlternateContent>
       </w:r>
       <w:r>
+        <w:rPr>
+          <w:noProof/>
+        </w:rPr>
         <mc:AlternateContent>
           <mc:Choice Requires="wps">
             <w:drawing>
@@ -2613,7 +2783,7 @@
                 <wp:effectExtent l="0" t="12700" r="26035" b="25400"/>
                 <wp:wrapNone/>
                 <wp:docPr id="61" name="Right Arrow 28"/>
-                <wp:cNvGraphicFramePr xmlns:a="http://schemas.openxmlformats.org/drawingml/2006/main"/>
+                <wp:cNvGraphicFramePr/>
                 <a:graphic xmlns:a="http://schemas.openxmlformats.org/drawingml/2006/main">
                   <a:graphicData uri="http://schemas.microsoft.com/office/word/2010/wordprocessingShape">
                     <wps:wsp>
@@ -2857,6 +3027,9 @@
         </w:rPr>
       </w:pPr>
       <w:r>
+        <w:rPr>
+          <w:noProof/>
+        </w:rPr>
         <mc:AlternateContent>
           <mc:Choice Requires="wps">
             <w:drawing>
@@ -2980,6 +3153,9 @@
         </mc:AlternateContent>
       </w:r>
       <w:r>
+        <w:rPr>
+          <w:noProof/>
+        </w:rPr>
         <mc:AlternateContent>
           <mc:Choice Requires="wps">
             <w:drawing>
@@ -3103,256 +3279,13 @@
         </mc:AlternateContent>
       </w:r>
       <w:r>
+        <w:rPr>
+          <w:noProof/>
+        </w:rPr>
         <mc:AlternateContent>
           <mc:Choice Requires="wps">
             <w:drawing>
-              <wp:anchor distT="0" distB="0" distL="114300" distR="114300" simplePos="0" relativeHeight="251662336" behindDoc="0" locked="0" layoutInCell="1" allowOverlap="1" wp14:anchorId="59F2803B" wp14:editId="23192429">
-                <wp:simplePos x="0" y="0"/>
-                <wp:positionH relativeFrom="column">
-                  <wp:posOffset>4638040</wp:posOffset>
-                </wp:positionH>
-                <wp:positionV relativeFrom="paragraph">
-                  <wp:posOffset>2270760</wp:posOffset>
-                </wp:positionV>
-                <wp:extent cx="680852" cy="605641"/>
-                <wp:effectExtent l="0" t="0" r="17780" b="17145"/>
-                <wp:wrapNone/>
-                <wp:docPr id="7" name="Rounded Rectangle 6">
-                  <a:extLst xmlns:a="http://schemas.openxmlformats.org/drawingml/2006/main">
-                    <a:ext uri="{FF2B5EF4-FFF2-40B4-BE49-F238E27FC236}">
-                      <a16:creationId xmlns:a16="http://schemas.microsoft.com/office/drawing/2014/main" id="{AAC8485F-D2F4-66C5-15FA-0F79C998E204}"/>
-                    </a:ext>
-                  </a:extLst>
-                </wp:docPr>
-                <wp:cNvGraphicFramePr/>
-                <a:graphic xmlns:a="http://schemas.openxmlformats.org/drawingml/2006/main">
-                  <a:graphicData uri="http://schemas.microsoft.com/office/word/2010/wordprocessingShape">
-                    <wps:wsp>
-                      <wps:cNvSpPr/>
-                      <wps:spPr>
-                        <a:xfrm>
-                          <a:off x="0" y="0"/>
-                          <a:ext cx="680852" cy="605641"/>
-                        </a:xfrm>
-                        <a:prstGeom prst="roundRect">
-                          <a:avLst/>
-                        </a:prstGeom>
-                        <a:solidFill>
-                          <a:schemeClr val="accent6"/>
-                        </a:solidFill>
-                      </wps:spPr>
-                      <wps:style>
-                        <a:lnRef idx="2">
-                          <a:schemeClr val="accent1">
-                            <a:shade val="50000"/>
-                          </a:schemeClr>
-                        </a:lnRef>
-                        <a:fillRef idx="1">
-                          <a:schemeClr val="accent1"/>
-                        </a:fillRef>
-                        <a:effectRef idx="0">
-                          <a:schemeClr val="accent1"/>
-                        </a:effectRef>
-                        <a:fontRef idx="minor">
-                          <a:schemeClr val="lt1"/>
-                        </a:fontRef>
-                      </wps:style>
-                      <wps:txbx>
-                        <w:txbxContent>
-                          <w:p>
-                            <w:pPr>
-                              <w:jc w:val="center"/>
-                              <w:rPr>
-                                <w:rFonts w:hAnsi="Calibri"/>
-                                <w:color w:val="FFFFFF" w:themeColor="light1"/>
-                                <w:kern w:val="24"/>
-                                <w:sz w:val="36"/>
-                                <w:szCs w:val="36"/>
-                              </w:rPr>
-                            </w:pPr>
-                            <w:r>
-                              <w:rPr>
-                                <w:rFonts w:hAnsi="Calibri"/>
-                                <w:color w:val="FFFFFF" w:themeColor="light1"/>
-                                <w:kern w:val="24"/>
-                                <w:sz w:val="36"/>
-                                <w:szCs w:val="36"/>
-                              </w:rPr>
-                              <w:t>HDP</w:t>
-                            </w:r>
-                          </w:p>
-                        </w:txbxContent>
-                      </wps:txbx>
-                      <wps:bodyPr rtlCol="0" anchor="ctr"/>
-                    </wps:wsp>
-                  </a:graphicData>
-                </a:graphic>
-              </wp:anchor>
-            </w:drawing>
-          </mc:Choice>
-          <mc:Fallback>
-            <w:pict>
-              <v:roundrect w14:anchorId="59F2803B" id="Rounded Rectangle 6" o:spid="_x0000_s1030" style="position:absolute;left:0;text-align:left;margin-left:365.2pt;margin-top:178.8pt;width:53.6pt;height:47.7pt;z-index:251662336;visibility:visible;mso-wrap-style:square;mso-wrap-distance-left:9pt;mso-wrap-distance-top:0;mso-wrap-distance-right:9pt;mso-wrap-distance-bottom:0;mso-position-horizontal:absolute;mso-position-horizontal-relative:text;mso-position-vertical:absolute;mso-position-vertical-relative:text;v-text-anchor:middle" arcsize="10923f" o:gfxdata="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" fillcolor="#70ad47 [3209]" strokecolor="#1f3763 [1604]" strokeweight="1pt">
-                <v:stroke joinstyle="miter"/>
-                <v:textbox>
-                  <w:txbxContent>
-                    <w:p>
-                      <w:pPr>
-                        <w:jc w:val="center"/>
-                        <w:rPr>
-                          <w:rFonts w:hAnsi="Calibri"/>
-                          <w:color w:val="FFFFFF" w:themeColor="light1"/>
-                          <w:kern w:val="24"/>
-                          <w:sz w:val="36"/>
-                          <w:szCs w:val="36"/>
-                        </w:rPr>
-                      </w:pPr>
-                      <w:r>
-                        <w:rPr>
-                          <w:rFonts w:hAnsi="Calibri"/>
-                          <w:color w:val="FFFFFF" w:themeColor="light1"/>
-                          <w:kern w:val="24"/>
-                          <w:sz w:val="36"/>
-                          <w:szCs w:val="36"/>
-                        </w:rPr>
-                        <w:t>HDP</w:t>
-                      </w:r>
-                    </w:p>
-                  </w:txbxContent>
-                </v:textbox>
-              </v:roundrect>
-            </w:pict>
-          </mc:Fallback>
-        </mc:AlternateContent>
-      </w:r>
-      <w:r>
-        <mc:AlternateContent>
-          <mc:Choice Requires="wps">
-            <w:drawing>
-              <wp:anchor distT="0" distB="0" distL="114300" distR="114300" simplePos="0" relativeHeight="251663360" behindDoc="0" locked="0" layoutInCell="1" allowOverlap="1" wp14:anchorId="5433246F" wp14:editId="168CFEBB">
-                <wp:simplePos x="0" y="0"/>
-                <wp:positionH relativeFrom="column">
-                  <wp:posOffset>5865495</wp:posOffset>
-                </wp:positionH>
-                <wp:positionV relativeFrom="paragraph">
-                  <wp:posOffset>2288540</wp:posOffset>
-                </wp:positionV>
-                <wp:extent cx="688769" cy="996815"/>
-                <wp:effectExtent l="0" t="0" r="10160" b="6985"/>
-                <wp:wrapNone/>
-                <wp:docPr id="8" name="Rounded Rectangle 7">
-                  <a:extLst xmlns:a="http://schemas.openxmlformats.org/drawingml/2006/main">
-                    <a:ext uri="{FF2B5EF4-FFF2-40B4-BE49-F238E27FC236}">
-                      <a16:creationId xmlns:a16="http://schemas.microsoft.com/office/drawing/2014/main" id="{D2CCD185-F7FD-1038-6766-42B2D4A4134A}"/>
-                    </a:ext>
-                  </a:extLst>
-                </wp:docPr>
-                <wp:cNvGraphicFramePr/>
-                <a:graphic xmlns:a="http://schemas.openxmlformats.org/drawingml/2006/main">
-                  <a:graphicData uri="http://schemas.microsoft.com/office/word/2010/wordprocessingShape">
-                    <wps:wsp>
-                      <wps:cNvSpPr/>
-                      <wps:spPr>
-                        <a:xfrm>
-                          <a:off x="0" y="0"/>
-                          <a:ext cx="688769" cy="996815"/>
-                        </a:xfrm>
-                        <a:prstGeom prst="roundRect">
-                          <a:avLst/>
-                        </a:prstGeom>
-                        <a:solidFill>
-                          <a:schemeClr val="accent2"/>
-                        </a:solidFill>
-                      </wps:spPr>
-                      <wps:style>
-                        <a:lnRef idx="2">
-                          <a:schemeClr val="accent1">
-                            <a:shade val="50000"/>
-                          </a:schemeClr>
-                        </a:lnRef>
-                        <a:fillRef idx="1">
-                          <a:schemeClr val="accent1"/>
-                        </a:fillRef>
-                        <a:effectRef idx="0">
-                          <a:schemeClr val="accent1"/>
-                        </a:effectRef>
-                        <a:fontRef idx="minor">
-                          <a:schemeClr val="lt1"/>
-                        </a:fontRef>
-                      </wps:style>
-                      <wps:txbx>
-                        <w:txbxContent>
-                          <w:p>
-                            <w:pPr>
-                              <w:jc w:val="center"/>
-                              <w:rPr>
-                                <w:rFonts w:hAnsi="Calibri"/>
-                                <w:color w:val="FFFFFF" w:themeColor="light1"/>
-                                <w:kern w:val="24"/>
-                                <w:sz w:val="36"/>
-                                <w:szCs w:val="36"/>
-                              </w:rPr>
-                            </w:pPr>
-                            <w:r>
-                              <w:rPr>
-                                <w:rFonts w:hAnsi="Calibri"/>
-                                <w:color w:val="FFFFFF" w:themeColor="light1"/>
-                                <w:kern w:val="24"/>
-                                <w:sz w:val="36"/>
-                                <w:szCs w:val="36"/>
-                              </w:rPr>
-                              <w:t>ES</w:t>
-                            </w:r>
-                          </w:p>
-                        </w:txbxContent>
-                      </wps:txbx>
-                      <wps:bodyPr rtlCol="0" anchor="ctr"/>
-                    </wps:wsp>
-                  </a:graphicData>
-                </a:graphic>
-              </wp:anchor>
-            </w:drawing>
-          </mc:Choice>
-          <mc:Fallback>
-            <w:pict>
-              <v:roundrect w14:anchorId="5433246F" id="Rounded Rectangle 7" o:spid="_x0000_s1031" style="position:absolute;left:0;text-align:left;margin-left:461.85pt;margin-top:180.2pt;width:54.25pt;height:78.5pt;z-index:251663360;visibility:visible;mso-wrap-style:square;mso-wrap-distance-left:9pt;mso-wrap-distance-top:0;mso-wrap-distance-right:9pt;mso-wrap-distance-bottom:0;mso-position-horizontal:absolute;mso-position-horizontal-relative:text;mso-position-vertical:absolute;mso-position-vertical-relative:text;v-text-anchor:middle" arcsize="10923f" o:gfxdata="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" fillcolor="#ed7d31 [3205]" strokecolor="#1f3763 [1604]" strokeweight="1pt">
-                <v:stroke joinstyle="miter"/>
-                <v:textbox>
-                  <w:txbxContent>
-                    <w:p>
-                      <w:pPr>
-                        <w:jc w:val="center"/>
-                        <w:rPr>
-                          <w:rFonts w:hAnsi="Calibri"/>
-                          <w:color w:val="FFFFFF" w:themeColor="light1"/>
-                          <w:kern w:val="24"/>
-                          <w:sz w:val="36"/>
-                          <w:szCs w:val="36"/>
-                        </w:rPr>
-                      </w:pPr>
-                      <w:r>
-                        <w:rPr>
-                          <w:rFonts w:hAnsi="Calibri"/>
-                          <w:color w:val="FFFFFF" w:themeColor="light1"/>
-                          <w:kern w:val="24"/>
-                          <w:sz w:val="36"/>
-                          <w:szCs w:val="36"/>
-                        </w:rPr>
-                        <w:t>ES</w:t>
-                      </w:r>
-                    </w:p>
-                  </w:txbxContent>
-                </v:textbox>
-              </v:roundrect>
-            </w:pict>
-          </mc:Fallback>
-        </mc:AlternateContent>
-      </w:r>
-      <w:r>
-        <mc:AlternateContent>
-          <mc:Choice Requires="wps">
-            <w:drawing>
-              <wp:anchor distT="0" distB="0" distL="114300" distR="114300" simplePos="0" relativeHeight="251664384" behindDoc="0" locked="0" layoutInCell="1" allowOverlap="1" wp14:anchorId="10D23714" wp14:editId="3A150A80">
+              <wp:anchor distT="0" distB="0" distL="114300" distR="114300" simplePos="0" relativeHeight="251664384" behindDoc="0" locked="0" layoutInCell="1" allowOverlap="1" wp14:anchorId="10D23714" wp14:editId="2D0A92F2">
                 <wp:simplePos x="0" y="0"/>
                 <wp:positionH relativeFrom="column">
                   <wp:posOffset>3437890</wp:posOffset>
@@ -3438,7 +3371,7 @@
           </mc:Choice>
           <mc:Fallback>
             <w:pict>
-              <v:roundrect w14:anchorId="10D23714" id="Rounded Rectangle 8" o:spid="_x0000_s1032" style="position:absolute;left:0;text-align:left;margin-left:270.7pt;margin-top:295.15pt;width:81.35pt;height:42.1pt;z-index:251664384;visibility:visible;mso-wrap-style:square;mso-wrap-distance-left:9pt;mso-wrap-distance-top:0;mso-wrap-distance-right:9pt;mso-wrap-distance-bottom:0;mso-position-horizontal:absolute;mso-position-horizontal-relative:text;mso-position-vertical:absolute;mso-position-vertical-relative:text;v-text-anchor:middle" arcsize="10923f" o:gfxdata="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" fillcolor="#ed7d31 [3205]" strokecolor="#1f3763 [1604]" strokeweight="1pt">
+              <v:roundrect w14:anchorId="10D23714" id="Rounded Rectangle 8" o:spid="_x0000_s1030" style="position:absolute;left:0;text-align:left;margin-left:270.7pt;margin-top:295.15pt;width:81.35pt;height:42.1pt;z-index:251664384;visibility:visible;mso-wrap-style:square;mso-wrap-distance-left:9pt;mso-wrap-distance-top:0;mso-wrap-distance-right:9pt;mso-wrap-distance-bottom:0;mso-position-horizontal:absolute;mso-position-horizontal-relative:text;mso-position-vertical:absolute;mso-position-vertical-relative:text;v-text-anchor:middle" arcsize="10923f" o:gfxdata="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" fillcolor="#ed7d31 [3205]" strokecolor="#1f3763 [1604]" strokeweight="1pt">
                 <v:stroke joinstyle="miter"/>
                 <v:textbox>
                   <w:txbxContent>
@@ -3472,133 +3405,13 @@
         </mc:AlternateContent>
       </w:r>
       <w:r>
+        <w:rPr>
+          <w:noProof/>
+        </w:rPr>
         <mc:AlternateContent>
           <mc:Choice Requires="wps">
             <w:drawing>
-              <wp:anchor distT="0" distB="0" distL="114300" distR="114300" simplePos="0" relativeHeight="251665408" behindDoc="0" locked="0" layoutInCell="1" allowOverlap="1" wp14:anchorId="33FCCEB0" wp14:editId="54409DAD">
-                <wp:simplePos x="0" y="0"/>
-                <wp:positionH relativeFrom="column">
-                  <wp:posOffset>4662170</wp:posOffset>
-                </wp:positionH>
-                <wp:positionV relativeFrom="paragraph">
-                  <wp:posOffset>3737610</wp:posOffset>
-                </wp:positionV>
-                <wp:extent cx="1132117" cy="534390"/>
-                <wp:effectExtent l="0" t="0" r="11430" b="12065"/>
-                <wp:wrapNone/>
-                <wp:docPr id="10" name="Rounded Rectangle 9">
-                  <a:extLst xmlns:a="http://schemas.openxmlformats.org/drawingml/2006/main">
-                    <a:ext uri="{FF2B5EF4-FFF2-40B4-BE49-F238E27FC236}">
-                      <a16:creationId xmlns:a16="http://schemas.microsoft.com/office/drawing/2014/main" id="{95AA7E2D-230C-D0AC-B4BC-C0C4884D8C3D}"/>
-                    </a:ext>
-                  </a:extLst>
-                </wp:docPr>
-                <wp:cNvGraphicFramePr/>
-                <a:graphic xmlns:a="http://schemas.openxmlformats.org/drawingml/2006/main">
-                  <a:graphicData uri="http://schemas.microsoft.com/office/word/2010/wordprocessingShape">
-                    <wps:wsp>
-                      <wps:cNvSpPr/>
-                      <wps:spPr>
-                        <a:xfrm>
-                          <a:off x="0" y="0"/>
-                          <a:ext cx="1132117" cy="534390"/>
-                        </a:xfrm>
-                        <a:prstGeom prst="roundRect">
-                          <a:avLst/>
-                        </a:prstGeom>
-                        <a:solidFill>
-                          <a:schemeClr val="accent2"/>
-                        </a:solidFill>
-                      </wps:spPr>
-                      <wps:style>
-                        <a:lnRef idx="2">
-                          <a:schemeClr val="accent1">
-                            <a:shade val="50000"/>
-                          </a:schemeClr>
-                        </a:lnRef>
-                        <a:fillRef idx="1">
-                          <a:schemeClr val="accent1"/>
-                        </a:fillRef>
-                        <a:effectRef idx="0">
-                          <a:schemeClr val="accent1"/>
-                        </a:effectRef>
-                        <a:fontRef idx="minor">
-                          <a:schemeClr val="lt1"/>
-                        </a:fontRef>
-                      </wps:style>
-                      <wps:txbx>
-                        <w:txbxContent>
-                          <w:p>
-                            <w:pPr>
-                              <w:jc w:val="center"/>
-                              <w:rPr>
-                                <w:rFonts w:hAnsi="Calibri"/>
-                                <w:color w:val="FFFFFF" w:themeColor="light1"/>
-                                <w:kern w:val="24"/>
-                                <w:sz w:val="36"/>
-                                <w:szCs w:val="36"/>
-                              </w:rPr>
-                            </w:pPr>
-                            <w:r>
-                              <w:rPr>
-                                <w:rFonts w:hAnsi="Calibri"/>
-                                <w:color w:val="FFFFFF" w:themeColor="light1"/>
-                                <w:kern w:val="24"/>
-                                <w:sz w:val="36"/>
-                                <w:szCs w:val="36"/>
-                              </w:rPr>
-                              <w:t>Logstash</w:t>
-                            </w:r>
-                          </w:p>
-                        </w:txbxContent>
-                      </wps:txbx>
-                      <wps:bodyPr rtlCol="0" anchor="ctr"/>
-                    </wps:wsp>
-                  </a:graphicData>
-                </a:graphic>
-              </wp:anchor>
-            </w:drawing>
-          </mc:Choice>
-          <mc:Fallback>
-            <w:pict>
-              <v:roundrect w14:anchorId="33FCCEB0" id="Rounded Rectangle 9" o:spid="_x0000_s1033" style="position:absolute;left:0;text-align:left;margin-left:367.1pt;margin-top:294.3pt;width:89.15pt;height:42.1pt;z-index:251665408;visibility:visible;mso-wrap-style:square;mso-wrap-distance-left:9pt;mso-wrap-distance-top:0;mso-wrap-distance-right:9pt;mso-wrap-distance-bottom:0;mso-position-horizontal:absolute;mso-position-horizontal-relative:text;mso-position-vertical:absolute;mso-position-vertical-relative:text;v-text-anchor:middle" arcsize="10923f" o:gfxdata="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" fillcolor="#ed7d31 [3205]" strokecolor="#1f3763 [1604]" strokeweight="1pt">
-                <v:stroke joinstyle="miter"/>
-                <v:textbox>
-                  <w:txbxContent>
-                    <w:p>
-                      <w:pPr>
-                        <w:jc w:val="center"/>
-                        <w:rPr>
-                          <w:rFonts w:hAnsi="Calibri"/>
-                          <w:color w:val="FFFFFF" w:themeColor="light1"/>
-                          <w:kern w:val="24"/>
-                          <w:sz w:val="36"/>
-                          <w:szCs w:val="36"/>
-                        </w:rPr>
-                      </w:pPr>
-                      <w:r>
-                        <w:rPr>
-                          <w:rFonts w:hAnsi="Calibri"/>
-                          <w:color w:val="FFFFFF" w:themeColor="light1"/>
-                          <w:kern w:val="24"/>
-                          <w:sz w:val="36"/>
-                          <w:szCs w:val="36"/>
-                        </w:rPr>
-                        <w:t>Logstash</w:t>
-                      </w:r>
-                    </w:p>
-                  </w:txbxContent>
-                </v:textbox>
-              </v:roundrect>
-            </w:pict>
-          </mc:Fallback>
-        </mc:AlternateContent>
-      </w:r>
-      <w:r>
-        <mc:AlternateContent>
-          <mc:Choice Requires="wps">
-            <w:drawing>
-              <wp:anchor distT="0" distB="0" distL="114300" distR="114300" simplePos="0" relativeHeight="251666432" behindDoc="0" locked="0" layoutInCell="1" allowOverlap="1" wp14:anchorId="73264EF2" wp14:editId="4DEDD322">
+              <wp:anchor distT="0" distB="0" distL="114300" distR="114300" simplePos="0" relativeHeight="251666432" behindDoc="0" locked="0" layoutInCell="1" allowOverlap="1" wp14:anchorId="73264EF2" wp14:editId="45B8EAC3">
                 <wp:simplePos x="0" y="0"/>
                 <wp:positionH relativeFrom="column">
                   <wp:posOffset>2299970</wp:posOffset>
@@ -3655,12 +3468,31 @@
           </mc:Choice>
           <mc:Fallback>
             <w:pict>
-              <v:shape w14:anchorId="509C2F11" id="Right Arrow 12" o:spid="_x0000_s1026" type="#_x0000_t13" style="position:absolute;margin-left:181.1pt;margin-top:189.6pt;width:77.05pt;height:38.15pt;z-index:251666432;visibility:visible;mso-wrap-style:square;mso-wrap-distance-left:9pt;mso-wrap-distance-top:0;mso-wrap-distance-right:9pt;mso-wrap-distance-bottom:0;mso-position-horizontal:absolute;mso-position-horizontal-relative:text;mso-position-vertical:absolute;mso-position-vertical-relative:text;v-text-anchor:middle" o:gfxdata="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" adj="16250" fillcolor="#4472c4 [3204]" strokecolor="#1f3763 [1604]" strokeweight="1pt"/>
+              <v:shapetype w14:anchorId="60EE2387" id="_x0000_t13" coordsize="21600,21600" o:spt="13" adj="16200,5400" path="m@0,l@0@1,0@1,0@2@0@2@0,21600,21600,10800xe">
+                <v:stroke joinstyle="miter"/>
+                <v:formulas>
+                  <v:f eqn="val #0"/>
+                  <v:f eqn="val #1"/>
+                  <v:f eqn="sum height 0 #1"/>
+                  <v:f eqn="sum 10800 0 #1"/>
+                  <v:f eqn="sum width 0 #0"/>
+                  <v:f eqn="prod @4 @3 10800"/>
+                  <v:f eqn="sum width 0 @5"/>
+                </v:formulas>
+                <v:path o:connecttype="custom" o:connectlocs="@0,0;0,10800;@0,21600;21600,10800" o:connectangles="270,180,90,0" textboxrect="0,@1,@6,@2"/>
+                <v:handles>
+                  <v:h position="#0,#1" xrange="0,21600" yrange="0,10800"/>
+                </v:handles>
+              </v:shapetype>
+              <v:shape id="Right Arrow 12" o:spid="_x0000_s1026" type="#_x0000_t13" style="position:absolute;margin-left:181.1pt;margin-top:189.6pt;width:77.05pt;height:38.15pt;z-index:251666432;visibility:visible;mso-wrap-style:square;mso-wrap-distance-left:9pt;mso-wrap-distance-top:0;mso-wrap-distance-right:9pt;mso-wrap-distance-bottom:0;mso-position-horizontal:absolute;mso-position-horizontal-relative:text;mso-position-vertical:absolute;mso-position-vertical-relative:text;v-text-anchor:middle" o:gfxdata="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" adj="16250" fillcolor="#4472c4 [3204]" strokecolor="#1f3763 [1604]" strokeweight="1pt"/>
             </w:pict>
           </mc:Fallback>
         </mc:AlternateContent>
       </w:r>
       <w:r>
+        <w:rPr>
+          <w:noProof/>
+        </w:rPr>
         <mc:AlternateContent>
           <mc:Choice Requires="wps">
             <w:drawing>
@@ -3730,79 +3562,13 @@
         </mc:AlternateContent>
       </w:r>
       <w:r>
+        <w:rPr>
+          <w:noProof/>
+        </w:rPr>
         <mc:AlternateContent>
           <mc:Choice Requires="wps">
             <w:drawing>
-              <wp:anchor distT="0" distB="0" distL="114300" distR="114300" simplePos="0" relativeHeight="251668480" behindDoc="0" locked="0" layoutInCell="1" allowOverlap="1" wp14:anchorId="13775254" wp14:editId="4CD89508">
-                <wp:simplePos x="0" y="0"/>
-                <wp:positionH relativeFrom="column">
-                  <wp:posOffset>5318760</wp:posOffset>
-                </wp:positionH>
-                <wp:positionV relativeFrom="paragraph">
-                  <wp:posOffset>2515235</wp:posOffset>
-                </wp:positionV>
-                <wp:extent cx="554178" cy="225631"/>
-                <wp:effectExtent l="0" t="12700" r="30480" b="28575"/>
-                <wp:wrapNone/>
-                <wp:docPr id="15" name="Right Arrow 14">
-                  <a:extLst xmlns:a="http://schemas.openxmlformats.org/drawingml/2006/main">
-                    <a:ext uri="{FF2B5EF4-FFF2-40B4-BE49-F238E27FC236}">
-                      <a16:creationId xmlns:a16="http://schemas.microsoft.com/office/drawing/2014/main" id="{B000369B-D99D-2605-6958-AF2BA50E4BC6}"/>
-                    </a:ext>
-                  </a:extLst>
-                </wp:docPr>
-                <wp:cNvGraphicFramePr/>
-                <a:graphic xmlns:a="http://schemas.openxmlformats.org/drawingml/2006/main">
-                  <a:graphicData uri="http://schemas.microsoft.com/office/word/2010/wordprocessingShape">
-                    <wps:wsp>
-                      <wps:cNvSpPr/>
-                      <wps:spPr>
-                        <a:xfrm>
-                          <a:off x="0" y="0"/>
-                          <a:ext cx="554178" cy="225631"/>
-                        </a:xfrm>
-                        <a:prstGeom prst="rightArrow">
-                          <a:avLst/>
-                        </a:prstGeom>
-                        <a:solidFill>
-                          <a:schemeClr val="accent3"/>
-                        </a:solidFill>
-                      </wps:spPr>
-                      <wps:style>
-                        <a:lnRef idx="2">
-                          <a:schemeClr val="accent1">
-                            <a:shade val="50000"/>
-                          </a:schemeClr>
-                        </a:lnRef>
-                        <a:fillRef idx="1">
-                          <a:schemeClr val="accent1"/>
-                        </a:fillRef>
-                        <a:effectRef idx="0">
-                          <a:schemeClr val="accent1"/>
-                        </a:effectRef>
-                        <a:fontRef idx="minor">
-                          <a:schemeClr val="lt1"/>
-                        </a:fontRef>
-                      </wps:style>
-                      <wps:bodyPr rtlCol="0" anchor="ctr"/>
-                    </wps:wsp>
-                  </a:graphicData>
-                </a:graphic>
-              </wp:anchor>
-            </w:drawing>
-          </mc:Choice>
-          <mc:Fallback>
-            <w:pict>
-              <v:shape w14:anchorId="75BC7931" id="Right Arrow 14" o:spid="_x0000_s1026" type="#_x0000_t13" style="position:absolute;margin-left:418.8pt;margin-top:198.05pt;width:43.65pt;height:17.75pt;z-index:251668480;visibility:visible;mso-wrap-style:square;mso-wrap-distance-left:9pt;mso-wrap-distance-top:0;mso-wrap-distance-right:9pt;mso-wrap-distance-bottom:0;mso-position-horizontal:absolute;mso-position-horizontal-relative:text;mso-position-vertical:absolute;mso-position-vertical-relative:text;v-text-anchor:middle" o:gfxdata="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" adj="17203" fillcolor="#a5a5a5 [3206]" strokecolor="#1f3763 [1604]" strokeweight="1pt"/>
-            </w:pict>
-          </mc:Fallback>
-        </mc:AlternateContent>
-      </w:r>
-      <w:r>
-        <mc:AlternateContent>
-          <mc:Choice Requires="wps">
-            <w:drawing>
-              <wp:anchor distT="0" distB="0" distL="114300" distR="114300" simplePos="0" relativeHeight="251669504" behindDoc="0" locked="0" layoutInCell="1" allowOverlap="1" wp14:anchorId="43B69A55" wp14:editId="2BDA335E">
+              <wp:anchor distT="0" distB="0" distL="114300" distR="114300" simplePos="0" relativeHeight="251669504" behindDoc="0" locked="0" layoutInCell="1" allowOverlap="1" wp14:anchorId="43B69A55" wp14:editId="518F346E">
                 <wp:simplePos x="0" y="0"/>
                 <wp:positionH relativeFrom="column">
                   <wp:posOffset>9273540</wp:posOffset>
@@ -3888,7 +3654,7 @@
           </mc:Choice>
           <mc:Fallback>
             <w:pict>
-              <v:roundrect w14:anchorId="43B69A55" id="Rounded Rectangle 15" o:spid="_x0000_s1034" style="position:absolute;left:0;text-align:left;margin-left:730.2pt;margin-top:120.25pt;width:108.5pt;height:68.3pt;z-index:251669504;visibility:visible;mso-wrap-style:square;mso-wrap-distance-left:9pt;mso-wrap-distance-top:0;mso-wrap-distance-right:9pt;mso-wrap-distance-bottom:0;mso-position-horizontal:absolute;mso-position-horizontal-relative:text;mso-position-vertical:absolute;mso-position-vertical-relative:text;v-text-anchor:middle" arcsize="10923f" o:gfxdata="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" fillcolor="#ed7d31 [3205]" strokecolor="#1f3763 [1604]" strokeweight="1pt">
+              <v:roundrect w14:anchorId="43B69A55" id="Rounded Rectangle 15" o:spid="_x0000_s1031" style="position:absolute;left:0;text-align:left;margin-left:730.2pt;margin-top:120.25pt;width:108.5pt;height:68.3pt;z-index:251669504;visibility:visible;mso-wrap-style:square;mso-wrap-distance-left:9pt;mso-wrap-distance-top:0;mso-wrap-distance-right:9pt;mso-wrap-distance-bottom:0;mso-position-horizontal:absolute;mso-position-horizontal-relative:text;mso-position-vertical:absolute;mso-position-vertical-relative:text;v-text-anchor:middle" arcsize="10923f" o:gfxdata="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" fillcolor="#ed7d31 [3205]" strokecolor="#1f3763 [1604]" strokeweight="1pt">
                 <v:stroke joinstyle="miter"/>
                 <v:textbox>
                   <w:txbxContent>
@@ -3922,6 +3688,9 @@
         </mc:AlternateContent>
       </w:r>
       <w:r>
+        <w:rPr>
+          <w:noProof/>
+        </w:rPr>
         <mc:AlternateContent>
           <mc:Choice Requires="wps">
             <w:drawing>
@@ -4045,6 +3814,9 @@
         </mc:AlternateContent>
       </w:r>
       <w:r>
+        <w:rPr>
+          <w:noProof/>
+        </w:rPr>
         <mc:AlternateContent>
           <mc:Choice Requires="wps">
             <w:drawing>
@@ -4168,151 +3940,13 @@
         </mc:AlternateContent>
       </w:r>
       <w:r>
+        <w:rPr>
+          <w:noProof/>
+        </w:rPr>
         <mc:AlternateContent>
           <mc:Choice Requires="wps">
             <w:drawing>
-              <wp:anchor distT="0" distB="0" distL="114300" distR="114300" simplePos="0" relativeHeight="251672576" behindDoc="0" locked="0" layoutInCell="1" allowOverlap="1" wp14:anchorId="1CFE878E" wp14:editId="44F5D78A">
-                <wp:simplePos x="0" y="0"/>
-                <wp:positionH relativeFrom="column">
-                  <wp:posOffset>6521450</wp:posOffset>
-                </wp:positionH>
-                <wp:positionV relativeFrom="paragraph">
-                  <wp:posOffset>2473325</wp:posOffset>
-                </wp:positionV>
-                <wp:extent cx="2760018" cy="262150"/>
-                <wp:effectExtent l="0" t="266700" r="0" b="309880"/>
-                <wp:wrapNone/>
-                <wp:docPr id="19" name="Right Arrow 18">
-                  <a:extLst xmlns:a="http://schemas.openxmlformats.org/drawingml/2006/main">
-                    <a:ext uri="{FF2B5EF4-FFF2-40B4-BE49-F238E27FC236}">
-                      <a16:creationId xmlns:a16="http://schemas.microsoft.com/office/drawing/2014/main" id="{B6F80B89-0C3A-5F61-EFBC-BB9FA68C79CD}"/>
-                    </a:ext>
-                  </a:extLst>
-                </wp:docPr>
-                <wp:cNvGraphicFramePr/>
-                <a:graphic xmlns:a="http://schemas.openxmlformats.org/drawingml/2006/main">
-                  <a:graphicData uri="http://schemas.microsoft.com/office/word/2010/wordprocessingShape">
-                    <wps:wsp>
-                      <wps:cNvSpPr/>
-                      <wps:spPr>
-                        <a:xfrm rot="9990842">
-                          <a:off x="0" y="0"/>
-                          <a:ext cx="2760018" cy="262150"/>
-                        </a:xfrm>
-                        <a:prstGeom prst="rightArrow">
-                          <a:avLst/>
-                        </a:prstGeom>
-                        <a:solidFill>
-                          <a:schemeClr val="tx1"/>
-                        </a:solidFill>
-                      </wps:spPr>
-                      <wps:style>
-                        <a:lnRef idx="2">
-                          <a:schemeClr val="accent1">
-                            <a:shade val="50000"/>
-                          </a:schemeClr>
-                        </a:lnRef>
-                        <a:fillRef idx="1">
-                          <a:schemeClr val="accent1"/>
-                        </a:fillRef>
-                        <a:effectRef idx="0">
-                          <a:schemeClr val="accent1"/>
-                        </a:effectRef>
-                        <a:fontRef idx="minor">
-                          <a:schemeClr val="lt1"/>
-                        </a:fontRef>
-                      </wps:style>
-                      <wps:bodyPr rtlCol="0" anchor="ctr"/>
-                    </wps:wsp>
-                  </a:graphicData>
-                </a:graphic>
-              </wp:anchor>
-            </w:drawing>
-          </mc:Choice>
-          <mc:Fallback>
-            <w:pict>
-              <v:shape w14:anchorId="6BD7DD19" id="Right Arrow 18" o:spid="_x0000_s1026" type="#_x0000_t13" style="position:absolute;margin-left:513.5pt;margin-top:194.75pt;width:217.3pt;height:20.65pt;rotation:10912664fd;z-index:251672576;visibility:visible;mso-wrap-style:square;mso-wrap-distance-left:9pt;mso-wrap-distance-top:0;mso-wrap-distance-right:9pt;mso-wrap-distance-bottom:0;mso-position-horizontal:absolute;mso-position-horizontal-relative:text;mso-position-vertical:absolute;mso-position-vertical-relative:text;v-text-anchor:middle" o:gfxdata="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" adj="20574" fillcolor="black [3213]" strokecolor="#1f3763 [1604]" strokeweight="1pt"/>
-            </w:pict>
-          </mc:Fallback>
-        </mc:AlternateContent>
-      </w:r>
-      <w:r>
-        <mc:AlternateContent>
-          <mc:Choice Requires="wps">
-            <w:drawing>
-              <wp:anchor distT="0" distB="0" distL="114300" distR="114300" simplePos="0" relativeHeight="251673600" behindDoc="0" locked="0" layoutInCell="1" allowOverlap="1" wp14:anchorId="6A9F094A" wp14:editId="265A994F">
-                <wp:simplePos x="0" y="0"/>
-                <wp:positionH relativeFrom="column">
-                  <wp:posOffset>6530975</wp:posOffset>
-                </wp:positionH>
-                <wp:positionV relativeFrom="paragraph">
-                  <wp:posOffset>3297555</wp:posOffset>
-                </wp:positionV>
-                <wp:extent cx="3129180" cy="256188"/>
-                <wp:effectExtent l="0" t="228600" r="8255" b="150495"/>
-                <wp:wrapNone/>
-                <wp:docPr id="20" name="Right Arrow 19">
-                  <a:extLst xmlns:a="http://schemas.openxmlformats.org/drawingml/2006/main">
-                    <a:ext uri="{FF2B5EF4-FFF2-40B4-BE49-F238E27FC236}">
-                      <a16:creationId xmlns:a16="http://schemas.microsoft.com/office/drawing/2014/main" id="{4C4AB98C-4226-1410-9203-A6BAD17F7B4D}"/>
-                    </a:ext>
-                  </a:extLst>
-                </wp:docPr>
-                <wp:cNvGraphicFramePr/>
-                <a:graphic xmlns:a="http://schemas.openxmlformats.org/drawingml/2006/main">
-                  <a:graphicData uri="http://schemas.microsoft.com/office/word/2010/wordprocessingShape">
-                    <wps:wsp>
-                      <wps:cNvSpPr/>
-                      <wps:spPr>
-                        <a:xfrm rot="11295209" flipV="1">
-                          <a:off x="0" y="0"/>
-                          <a:ext cx="3129180" cy="256188"/>
-                        </a:xfrm>
-                        <a:prstGeom prst="rightArrow">
-                          <a:avLst>
-                            <a:gd name="adj1" fmla="val 32305"/>
-                            <a:gd name="adj2" fmla="val 50000"/>
-                          </a:avLst>
-                        </a:prstGeom>
-                        <a:solidFill>
-                          <a:schemeClr val="tx1"/>
-                        </a:solidFill>
-                      </wps:spPr>
-                      <wps:style>
-                        <a:lnRef idx="2">
-                          <a:schemeClr val="accent1">
-                            <a:shade val="50000"/>
-                          </a:schemeClr>
-                        </a:lnRef>
-                        <a:fillRef idx="1">
-                          <a:schemeClr val="accent1"/>
-                        </a:fillRef>
-                        <a:effectRef idx="0">
-                          <a:schemeClr val="accent1"/>
-                        </a:effectRef>
-                        <a:fontRef idx="minor">
-                          <a:schemeClr val="lt1"/>
-                        </a:fontRef>
-                      </wps:style>
-                      <wps:bodyPr rtlCol="0" anchor="ctr"/>
-                    </wps:wsp>
-                  </a:graphicData>
-                </a:graphic>
-              </wp:anchor>
-            </w:drawing>
-          </mc:Choice>
-          <mc:Fallback>
-            <w:pict>
-              <v:shape w14:anchorId="35CBAA1C" id="Right Arrow 19" o:spid="_x0000_s1026" type="#_x0000_t13" style="position:absolute;margin-left:514.25pt;margin-top:259.65pt;width:246.4pt;height:20.15pt;rotation:11255580fd;flip:y;z-index:251673600;visibility:visible;mso-wrap-style:square;mso-wrap-distance-left:9pt;mso-wrap-distance-top:0;mso-wrap-distance-right:9pt;mso-wrap-distance-bottom:0;mso-position-horizontal:absolute;mso-position-horizontal-relative:text;mso-position-vertical:absolute;mso-position-vertical-relative:text;v-text-anchor:middle" o:gfxdata="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" adj="20716,7311" fillcolor="black [3213]" strokecolor="#1f3763 [1604]" strokeweight="1pt"/>
-            </w:pict>
-          </mc:Fallback>
-        </mc:AlternateContent>
-      </w:r>
-      <w:r>
-        <mc:AlternateContent>
-          <mc:Choice Requires="wps">
-            <w:drawing>
-              <wp:anchor distT="0" distB="0" distL="114300" distR="114300" simplePos="0" relativeHeight="251674624" behindDoc="0" locked="0" layoutInCell="1" allowOverlap="1" wp14:anchorId="5B45261D" wp14:editId="7CB843D0">
+              <wp:anchor distT="0" distB="0" distL="114300" distR="114300" simplePos="0" relativeHeight="251674624" behindDoc="0" locked="0" layoutInCell="1" allowOverlap="1" wp14:anchorId="5B45261D" wp14:editId="221387A4">
                 <wp:simplePos x="0" y="0"/>
                 <wp:positionH relativeFrom="column">
                   <wp:posOffset>6929120</wp:posOffset>
@@ -4398,7 +4032,7 @@
           </mc:Choice>
           <mc:Fallback>
             <w:pict>
-              <v:roundrect w14:anchorId="5B45261D" id="Rounded Rectangle 21" o:spid="_x0000_s1037" style="position:absolute;left:0;text-align:left;margin-left:545.6pt;margin-top:127.05pt;width:70.6pt;height:47.7pt;z-index:251674624;visibility:visible;mso-wrap-style:square;mso-wrap-distance-left:9pt;mso-wrap-distance-top:0;mso-wrap-distance-right:9pt;mso-wrap-distance-bottom:0;mso-position-horizontal:absolute;mso-position-horizontal-relative:text;mso-position-vertical:absolute;mso-position-vertical-relative:text;v-text-anchor:middle" arcsize="10923f" o:gfxdata="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" fillcolor="#ed7d31 [3205]" strokecolor="#1f3763 [1604]" strokeweight="1pt">
+              <v:roundrect w14:anchorId="5B45261D" id="Rounded Rectangle 21" o:spid="_x0000_s1034" style="position:absolute;left:0;text-align:left;margin-left:545.6pt;margin-top:127.05pt;width:70.6pt;height:47.7pt;z-index:251674624;visibility:visible;mso-wrap-style:square;mso-wrap-distance-left:9pt;mso-wrap-distance-top:0;mso-wrap-distance-right:9pt;mso-wrap-distance-bottom:0;mso-position-horizontal:absolute;mso-position-horizontal-relative:text;mso-position-vertical:absolute;mso-position-vertical-relative:text;v-text-anchor:middle" arcsize="10923f" o:gfxdata="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" fillcolor="#ed7d31 [3205]" strokecolor="#1f3763 [1604]" strokeweight="1pt">
                 <v:stroke joinstyle="miter"/>
                 <v:textbox>
                   <w:txbxContent>
@@ -4432,133 +4066,13 @@
         </mc:AlternateContent>
       </w:r>
       <w:r>
+        <w:rPr>
+          <w:noProof/>
+        </w:rPr>
         <mc:AlternateContent>
           <mc:Choice Requires="wps">
             <w:drawing>
-              <wp:anchor distT="0" distB="0" distL="114300" distR="114300" simplePos="0" relativeHeight="251675648" behindDoc="0" locked="0" layoutInCell="1" allowOverlap="1" wp14:anchorId="11B70B2A" wp14:editId="440E73C7">
-                <wp:simplePos x="0" y="0"/>
-                <wp:positionH relativeFrom="column">
-                  <wp:posOffset>5937250</wp:posOffset>
-                </wp:positionH>
-                <wp:positionV relativeFrom="paragraph">
-                  <wp:posOffset>3721100</wp:posOffset>
-                </wp:positionV>
-                <wp:extent cx="1409025" cy="534390"/>
-                <wp:effectExtent l="0" t="0" r="13970" b="12065"/>
-                <wp:wrapNone/>
-                <wp:docPr id="23" name="Rounded Rectangle 22">
-                  <a:extLst xmlns:a="http://schemas.openxmlformats.org/drawingml/2006/main">
-                    <a:ext uri="{FF2B5EF4-FFF2-40B4-BE49-F238E27FC236}">
-                      <a16:creationId xmlns:a16="http://schemas.microsoft.com/office/drawing/2014/main" id="{AAFF72B7-77E0-F1CB-2ACE-4F276FC5405F}"/>
-                    </a:ext>
-                  </a:extLst>
-                </wp:docPr>
-                <wp:cNvGraphicFramePr/>
-                <a:graphic xmlns:a="http://schemas.openxmlformats.org/drawingml/2006/main">
-                  <a:graphicData uri="http://schemas.microsoft.com/office/word/2010/wordprocessingShape">
-                    <wps:wsp>
-                      <wps:cNvSpPr/>
-                      <wps:spPr>
-                        <a:xfrm>
-                          <a:off x="0" y="0"/>
-                          <a:ext cx="1409025" cy="534390"/>
-                        </a:xfrm>
-                        <a:prstGeom prst="roundRect">
-                          <a:avLst/>
-                        </a:prstGeom>
-                        <a:solidFill>
-                          <a:schemeClr val="accent2"/>
-                        </a:solidFill>
-                      </wps:spPr>
-                      <wps:style>
-                        <a:lnRef idx="2">
-                          <a:schemeClr val="accent1">
-                            <a:shade val="50000"/>
-                          </a:schemeClr>
-                        </a:lnRef>
-                        <a:fillRef idx="1">
-                          <a:schemeClr val="accent1"/>
-                        </a:fillRef>
-                        <a:effectRef idx="0">
-                          <a:schemeClr val="accent1"/>
-                        </a:effectRef>
-                        <a:fontRef idx="minor">
-                          <a:schemeClr val="lt1"/>
-                        </a:fontRef>
-                      </wps:style>
-                      <wps:txbx>
-                        <w:txbxContent>
-                          <w:p>
-                            <w:pPr>
-                              <w:jc w:val="center"/>
-                              <w:rPr>
-                                <w:rFonts w:hAnsi="Calibri"/>
-                                <w:color w:val="FFFFFF" w:themeColor="light1"/>
-                                <w:kern w:val="24"/>
-                                <w:sz w:val="36"/>
-                                <w:szCs w:val="36"/>
-                              </w:rPr>
-                            </w:pPr>
-                            <w:r>
-                              <w:rPr>
-                                <w:rFonts w:hAnsi="Calibri"/>
-                                <w:color w:val="FFFFFF" w:themeColor="light1"/>
-                                <w:kern w:val="24"/>
-                                <w:sz w:val="36"/>
-                                <w:szCs w:val="36"/>
-                              </w:rPr>
-                              <w:t>Prometheus</w:t>
-                            </w:r>
-                          </w:p>
-                        </w:txbxContent>
-                      </wps:txbx>
-                      <wps:bodyPr rtlCol="0" anchor="ctr"/>
-                    </wps:wsp>
-                  </a:graphicData>
-                </a:graphic>
-              </wp:anchor>
-            </w:drawing>
-          </mc:Choice>
-          <mc:Fallback>
-            <w:pict>
-              <v:roundrect w14:anchorId="11B70B2A" id="Rounded Rectangle 22" o:spid="_x0000_s1038" style="position:absolute;left:0;text-align:left;margin-left:467.5pt;margin-top:293pt;width:110.95pt;height:42.1pt;z-index:251675648;visibility:visible;mso-wrap-style:square;mso-wrap-distance-left:9pt;mso-wrap-distance-top:0;mso-wrap-distance-right:9pt;mso-wrap-distance-bottom:0;mso-position-horizontal:absolute;mso-position-horizontal-relative:text;mso-position-vertical:absolute;mso-position-vertical-relative:text;v-text-anchor:middle" arcsize="10923f" o:gfxdata="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" fillcolor="#ed7d31 [3205]" strokecolor="#1f3763 [1604]" strokeweight="1pt">
-                <v:stroke joinstyle="miter"/>
-                <v:textbox>
-                  <w:txbxContent>
-                    <w:p>
-                      <w:pPr>
-                        <w:jc w:val="center"/>
-                        <w:rPr>
-                          <w:rFonts w:hAnsi="Calibri"/>
-                          <w:color w:val="FFFFFF" w:themeColor="light1"/>
-                          <w:kern w:val="24"/>
-                          <w:sz w:val="36"/>
-                          <w:szCs w:val="36"/>
-                        </w:rPr>
-                      </w:pPr>
-                      <w:r>
-                        <w:rPr>
-                          <w:rFonts w:hAnsi="Calibri"/>
-                          <w:color w:val="FFFFFF" w:themeColor="light1"/>
-                          <w:kern w:val="24"/>
-                          <w:sz w:val="36"/>
-                          <w:szCs w:val="36"/>
-                        </w:rPr>
-                        <w:t>Prometheus</w:t>
-                      </w:r>
-                    </w:p>
-                  </w:txbxContent>
-                </v:textbox>
-              </v:roundrect>
-            </w:pict>
-          </mc:Fallback>
-        </mc:AlternateContent>
-      </w:r>
-      <w:r>
-        <mc:AlternateContent>
-          <mc:Choice Requires="wps">
-            <w:drawing>
-              <wp:anchor distT="0" distB="0" distL="114300" distR="114300" simplePos="0" relativeHeight="251676672" behindDoc="0" locked="0" layoutInCell="1" allowOverlap="1" wp14:anchorId="07207E5D" wp14:editId="797C84D0">
+              <wp:anchor distT="0" distB="0" distL="114300" distR="114300" simplePos="0" relativeHeight="251676672" behindDoc="0" locked="0" layoutInCell="1" allowOverlap="1" wp14:anchorId="07207E5D" wp14:editId="0271E59F">
                 <wp:simplePos x="0" y="0"/>
                 <wp:positionH relativeFrom="column">
                   <wp:posOffset>7471410</wp:posOffset>
@@ -4644,7 +4158,7 @@
           </mc:Choice>
           <mc:Fallback>
             <w:pict>
-              <v:roundrect w14:anchorId="07207E5D" id="Rounded Rectangle 23" o:spid="_x0000_s1039" style="position:absolute;left:0;text-align:left;margin-left:588.3pt;margin-top:291.15pt;width:89.15pt;height:42.1pt;z-index:251676672;visibility:visible;mso-wrap-style:square;mso-wrap-distance-left:9pt;mso-wrap-distance-top:0;mso-wrap-distance-right:9pt;mso-wrap-distance-bottom:0;mso-position-horizontal:absolute;mso-position-horizontal-relative:text;mso-position-vertical:absolute;mso-position-vertical-relative:text;v-text-anchor:middle" arcsize="10923f" o:gfxdata="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" fillcolor="#ed7d31 [3205]" strokecolor="#1f3763 [1604]" strokeweight="1pt">
+              <v:roundrect w14:anchorId="07207E5D" id="Rounded Rectangle 23" o:spid="_x0000_s1035" style="position:absolute;left:0;text-align:left;margin-left:588.3pt;margin-top:291.15pt;width:89.15pt;height:42.1pt;z-index:251676672;visibility:visible;mso-wrap-style:square;mso-wrap-distance-left:9pt;mso-wrap-distance-top:0;mso-wrap-distance-right:9pt;mso-wrap-distance-bottom:0;mso-position-horizontal:absolute;mso-position-horizontal-relative:text;mso-position-vertical:absolute;mso-position-vertical-relative:text;v-text-anchor:middle" arcsize="10923f" o:gfxdata="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" fillcolor="#ed7d31 [3205]" strokecolor="#1f3763 [1604]" strokeweight="1pt">
                 <v:stroke joinstyle="miter"/>
                 <v:textbox>
                   <w:txbxContent>
@@ -4678,6 +4192,9 @@
         </mc:AlternateContent>
       </w:r>
       <w:r>
+        <w:rPr>
+          <w:noProof/>
+        </w:rPr>
         <mc:AlternateContent>
           <mc:Choice Requires="wps">
             <w:drawing>
@@ -4845,6 +4362,9 @@
         </mc:AlternateContent>
       </w:r>
       <w:r>
+        <w:rPr>
+          <w:noProof/>
+        </w:rPr>
         <mc:AlternateContent>
           <mc:Choice Requires="wps">
             <w:drawing>
@@ -4913,129 +4433,6 @@
           </mc:Fallback>
         </mc:AlternateContent>
       </w:r>
-      <w:r>
-        <mc:AlternateContent>
-          <mc:Choice Requires="wps">
-            <w:drawing>
-              <wp:anchor distT="0" distB="0" distL="114300" distR="114300" simplePos="0" relativeHeight="251679744" behindDoc="0" locked="0" layoutInCell="1" allowOverlap="1" wp14:anchorId="647457DE" wp14:editId="76F3BADB">
-                <wp:simplePos x="0" y="0"/>
-                <wp:positionH relativeFrom="column">
-                  <wp:posOffset>5335270</wp:posOffset>
-                </wp:positionH>
-                <wp:positionV relativeFrom="paragraph">
-                  <wp:posOffset>1596390</wp:posOffset>
-                </wp:positionV>
-                <wp:extent cx="896493" cy="605641"/>
-                <wp:effectExtent l="0" t="0" r="18415" b="17145"/>
-                <wp:wrapNone/>
-                <wp:docPr id="32" name="Rounded Rectangle 31">
-                  <a:extLst xmlns:a="http://schemas.openxmlformats.org/drawingml/2006/main">
-                    <a:ext uri="{FF2B5EF4-FFF2-40B4-BE49-F238E27FC236}">
-                      <a16:creationId xmlns:a16="http://schemas.microsoft.com/office/drawing/2014/main" id="{1768E828-2F01-87B2-8565-B92A87EACF42}"/>
-                    </a:ext>
-                  </a:extLst>
-                </wp:docPr>
-                <wp:cNvGraphicFramePr/>
-                <a:graphic xmlns:a="http://schemas.openxmlformats.org/drawingml/2006/main">
-                  <a:graphicData uri="http://schemas.microsoft.com/office/word/2010/wordprocessingShape">
-                    <wps:wsp>
-                      <wps:cNvSpPr/>
-                      <wps:spPr>
-                        <a:xfrm>
-                          <a:off x="0" y="0"/>
-                          <a:ext cx="896493" cy="605641"/>
-                        </a:xfrm>
-                        <a:prstGeom prst="roundRect">
-                          <a:avLst/>
-                        </a:prstGeom>
-                        <a:solidFill>
-                          <a:schemeClr val="accent2"/>
-                        </a:solidFill>
-                      </wps:spPr>
-                      <wps:style>
-                        <a:lnRef idx="2">
-                          <a:schemeClr val="accent1">
-                            <a:shade val="50000"/>
-                          </a:schemeClr>
-                        </a:lnRef>
-                        <a:fillRef idx="1">
-                          <a:schemeClr val="accent1"/>
-                        </a:fillRef>
-                        <a:effectRef idx="0">
-                          <a:schemeClr val="accent1"/>
-                        </a:effectRef>
-                        <a:fontRef idx="minor">
-                          <a:schemeClr val="lt1"/>
-                        </a:fontRef>
-                      </wps:style>
-                      <wps:txbx>
-                        <w:txbxContent>
-                          <w:p>
-                            <w:pPr>
-                              <w:jc w:val="center"/>
-                              <w:rPr>
-                                <w:rFonts w:hAnsi="Calibri"/>
-                                <w:color w:val="FFFFFF" w:themeColor="light1"/>
-                                <w:kern w:val="24"/>
-                                <w:sz w:val="36"/>
-                                <w:szCs w:val="36"/>
-                              </w:rPr>
-                            </w:pPr>
-                            <w:r>
-                              <w:rPr>
-                                <w:rFonts w:hAnsi="Calibri"/>
-                                <w:color w:val="FFFFFF" w:themeColor="light1"/>
-                                <w:kern w:val="24"/>
-                                <w:sz w:val="36"/>
-                                <w:szCs w:val="36"/>
-                              </w:rPr>
-                              <w:t>Stolon</w:t>
-                            </w:r>
-                          </w:p>
-                        </w:txbxContent>
-                      </wps:txbx>
-                      <wps:bodyPr rtlCol="0" anchor="ctr"/>
-                    </wps:wsp>
-                  </a:graphicData>
-                </a:graphic>
-              </wp:anchor>
-            </w:drawing>
-          </mc:Choice>
-          <mc:Fallback>
-            <w:pict>
-              <v:roundrect w14:anchorId="647457DE" id="Rounded Rectangle 31" o:spid="_x0000_s1041" style="position:absolute;left:0;text-align:left;margin-left:420.1pt;margin-top:125.7pt;width:70.6pt;height:47.7pt;z-index:251679744;visibility:visible;mso-wrap-style:square;mso-wrap-distance-left:9pt;mso-wrap-distance-top:0;mso-wrap-distance-right:9pt;mso-wrap-distance-bottom:0;mso-position-horizontal:absolute;mso-position-horizontal-relative:text;mso-position-vertical:absolute;mso-position-vertical-relative:text;v-text-anchor:middle" arcsize="10923f" o:gfxdata="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" fillcolor="#ed7d31 [3205]" strokecolor="#1f3763 [1604]" strokeweight="1pt">
-                <v:stroke joinstyle="miter"/>
-                <v:textbox>
-                  <w:txbxContent>
-                    <w:p>
-                      <w:pPr>
-                        <w:jc w:val="center"/>
-                        <w:rPr>
-                          <w:rFonts w:hAnsi="Calibri"/>
-                          <w:color w:val="FFFFFF" w:themeColor="light1"/>
-                          <w:kern w:val="24"/>
-                          <w:sz w:val="36"/>
-                          <w:szCs w:val="36"/>
-                        </w:rPr>
-                      </w:pPr>
-                      <w:r>
-                        <w:rPr>
-                          <w:rFonts w:hAnsi="Calibri"/>
-                          <w:color w:val="FFFFFF" w:themeColor="light1"/>
-                          <w:kern w:val="24"/>
-                          <w:sz w:val="36"/>
-                          <w:szCs w:val="36"/>
-                        </w:rPr>
-                        <w:t>Stolon</w:t>
-                      </w:r>
-                    </w:p>
-                  </w:txbxContent>
-                </v:textbox>
-              </v:roundrect>
-            </w:pict>
-          </mc:Fallback>
-        </mc:AlternateContent>
-      </w:r>
     </w:p>
     <w:p>
       <w:pPr>
@@ -5061,7 +4458,6 @@
         <w:rPr>
           <w:noProof/>
         </w:rPr>
-        <w:lastRenderedPageBreak/>
         <mc:AlternateContent>
           <mc:Choice Requires="wps">
             <w:drawing>
@@ -5293,6 +4689,9 @@
         </mc:AlternateContent>
       </w:r>
       <w:r>
+        <w:rPr>
+          <w:noProof/>
+        </w:rPr>
         <mc:AlternateContent>
           <mc:Choice Requires="wps">
             <w:drawing>
@@ -5308,7 +4707,7 @@
                 <wp:effectExtent l="0" t="0" r="16510" b="13970"/>
                 <wp:wrapNone/>
                 <wp:docPr id="1" name="Rounded Rectangle 3"/>
-                <wp:cNvGraphicFramePr xmlns:a="http://schemas.openxmlformats.org/drawingml/2006/main"/>
+                <wp:cNvGraphicFramePr/>
                 <a:graphic xmlns:a="http://schemas.openxmlformats.org/drawingml/2006/main">
                   <a:graphicData uri="http://schemas.microsoft.com/office/word/2010/wordprocessingShape">
                     <wps:wsp>
@@ -5410,6 +4809,9 @@
         </mc:AlternateContent>
       </w:r>
       <w:r>
+        <w:rPr>
+          <w:noProof/>
+        </w:rPr>
         <mc:AlternateContent>
           <mc:Choice Requires="wps">
             <w:drawing>
@@ -5425,7 +4827,7 @@
                 <wp:effectExtent l="0" t="0" r="11430" b="12065"/>
                 <wp:wrapNone/>
                 <wp:docPr id="33" name="Rounded Rectangle 17"/>
-                <wp:cNvGraphicFramePr xmlns:a="http://schemas.openxmlformats.org/drawingml/2006/main"/>
+                <wp:cNvGraphicFramePr/>
                 <a:graphic xmlns:a="http://schemas.openxmlformats.org/drawingml/2006/main">
                   <a:graphicData uri="http://schemas.microsoft.com/office/word/2010/wordprocessingShape">
                     <wps:wsp>
@@ -5527,6 +4929,9 @@
         </mc:AlternateContent>
       </w:r>
       <w:r>
+        <w:rPr>
+          <w:noProof/>
+        </w:rPr>
         <mc:AlternateContent>
           <mc:Choice Requires="wps">
             <w:drawing>
@@ -5542,7 +4947,7 @@
                 <wp:effectExtent l="0" t="12700" r="25400" b="25400"/>
                 <wp:wrapNone/>
                 <wp:docPr id="40" name="Right Arrow 28"/>
-                <wp:cNvGraphicFramePr xmlns:a="http://schemas.openxmlformats.org/drawingml/2006/main"/>
+                <wp:cNvGraphicFramePr/>
                 <a:graphic xmlns:a="http://schemas.openxmlformats.org/drawingml/2006/main">
                   <a:graphicData uri="http://schemas.microsoft.com/office/word/2010/wordprocessingShape">
                     <wps:wsp>
@@ -5593,6 +4998,9 @@
         </mc:AlternateContent>
       </w:r>
       <w:r>
+        <w:rPr>
+          <w:noProof/>
+        </w:rPr>
         <mc:AlternateContent>
           <mc:Choice Requires="wps">
             <w:drawing>
@@ -5608,7 +5016,7 @@
                 <wp:effectExtent l="0" t="0" r="17780" b="13970"/>
                 <wp:wrapNone/>
                 <wp:docPr id="39" name="Oval 27"/>
-                <wp:cNvGraphicFramePr xmlns:a="http://schemas.openxmlformats.org/drawingml/2006/main"/>
+                <wp:cNvGraphicFramePr/>
                 <a:graphic xmlns:a="http://schemas.openxmlformats.org/drawingml/2006/main">
                   <a:graphicData uri="http://schemas.microsoft.com/office/word/2010/wordprocessingShape">
                     <wps:wsp>
@@ -5756,6 +5164,9 @@
         </mc:AlternateContent>
       </w:r>
       <w:r>
+        <w:rPr>
+          <w:noProof/>
+        </w:rPr>
         <mc:AlternateContent>
           <mc:Choice Requires="wps">
             <w:drawing>
@@ -5771,7 +5182,7 @@
                 <wp:effectExtent l="0" t="0" r="19050" b="12065"/>
                 <wp:wrapNone/>
                 <wp:docPr id="31" name="Rounded Rectangle 16"/>
-                <wp:cNvGraphicFramePr xmlns:a="http://schemas.openxmlformats.org/drawingml/2006/main"/>
+                <wp:cNvGraphicFramePr/>
                 <a:graphic xmlns:a="http://schemas.openxmlformats.org/drawingml/2006/main">
                   <a:graphicData uri="http://schemas.microsoft.com/office/word/2010/wordprocessingShape">
                     <wps:wsp>
@@ -5873,6 +5284,9 @@
         </mc:AlternateContent>
       </w:r>
       <w:r>
+        <w:rPr>
+          <w:noProof/>
+        </w:rPr>
         <mc:AlternateContent>
           <mc:Choice Requires="wps">
             <w:drawing>
@@ -5888,7 +5302,7 @@
                 <wp:effectExtent l="0" t="0" r="19050" b="8890"/>
                 <wp:wrapNone/>
                 <wp:docPr id="30" name="Rounded Rectangle 15"/>
-                <wp:cNvGraphicFramePr xmlns:a="http://schemas.openxmlformats.org/drawingml/2006/main"/>
+                <wp:cNvGraphicFramePr/>
                 <a:graphic xmlns:a="http://schemas.openxmlformats.org/drawingml/2006/main">
                   <a:graphicData uri="http://schemas.microsoft.com/office/word/2010/wordprocessingShape">
                     <wps:wsp>
@@ -6004,6 +5418,9 @@
         </w:rPr>
       </w:pPr>
       <w:r>
+        <w:rPr>
+          <w:noProof/>
+        </w:rPr>
         <mc:AlternateContent>
           <mc:Choice Requires="wps">
             <w:drawing>
@@ -6019,7 +5436,7 @@
                 <wp:effectExtent l="0" t="6350" r="6350" b="31750"/>
                 <wp:wrapNone/>
                 <wp:docPr id="64" name="Right Arrow 28"/>
-                <wp:cNvGraphicFramePr xmlns:a="http://schemas.openxmlformats.org/drawingml/2006/main"/>
+                <wp:cNvGraphicFramePr/>
                 <a:graphic xmlns:a="http://schemas.openxmlformats.org/drawingml/2006/main">
                   <a:graphicData uri="http://schemas.microsoft.com/office/word/2010/wordprocessingShape">
                     <wps:wsp>
@@ -6072,6 +5489,9 @@
         </mc:AlternateContent>
       </w:r>
       <w:r>
+        <w:rPr>
+          <w:noProof/>
+        </w:rPr>
         <mc:AlternateContent>
           <mc:Choice Requires="wps">
             <w:drawing>
@@ -6087,7 +5507,7 @@
                 <wp:effectExtent l="50800" t="0" r="48260" b="24765"/>
                 <wp:wrapNone/>
                 <wp:docPr id="63" name="Straight Arrow Connector 25"/>
-                <wp:cNvGraphicFramePr xmlns:a="http://schemas.openxmlformats.org/drawingml/2006/main">
+                <wp:cNvGraphicFramePr>
                   <a:graphicFrameLocks xmlns:a="http://schemas.openxmlformats.org/drawingml/2006/main"/>
                 </wp:cNvGraphicFramePr>
                 <a:graphic xmlns:a="http://schemas.openxmlformats.org/drawingml/2006/main">
@@ -6154,6 +5574,9 @@
         </w:rPr>
       </w:pPr>
       <w:r>
+        <w:rPr>
+          <w:noProof/>
+        </w:rPr>
         <mc:AlternateContent>
           <mc:Choice Requires="wps">
             <w:drawing>
@@ -6169,7 +5592,7 @@
                 <wp:effectExtent l="12700" t="12700" r="12700" b="20955"/>
                 <wp:wrapNone/>
                 <wp:docPr id="65" name="Right Arrow 28"/>
-                <wp:cNvGraphicFramePr xmlns:a="http://schemas.openxmlformats.org/drawingml/2006/main"/>
+                <wp:cNvGraphicFramePr/>
                 <a:graphic xmlns:a="http://schemas.openxmlformats.org/drawingml/2006/main">
                   <a:graphicData uri="http://schemas.microsoft.com/office/word/2010/wordprocessingShape">
                     <wps:wsp>
@@ -6590,6 +6013,9 @@
         </mc:AlternateContent>
       </w:r>
       <w:r>
+        <w:rPr>
+          <w:noProof/>
+        </w:rPr>
         <mc:AlternateContent>
           <mc:Choice Requires="wps">
             <w:drawing>
@@ -6605,7 +6031,7 @@
                 <wp:effectExtent l="0" t="0" r="11430" b="12065"/>
                 <wp:wrapNone/>
                 <wp:docPr id="38" name="Rounded Rectangle 23"/>
-                <wp:cNvGraphicFramePr xmlns:a="http://schemas.openxmlformats.org/drawingml/2006/main"/>
+                <wp:cNvGraphicFramePr/>
                 <a:graphic xmlns:a="http://schemas.openxmlformats.org/drawingml/2006/main">
                   <a:graphicData uri="http://schemas.microsoft.com/office/word/2010/wordprocessingShape">
                     <wps:wsp>
@@ -6707,6 +6133,9 @@
         </mc:AlternateContent>
       </w:r>
       <w:r>
+        <w:rPr>
+          <w:noProof/>
+        </w:rPr>
         <mc:AlternateContent>
           <mc:Choice Requires="wps">
             <w:drawing>
@@ -6722,7 +6151,7 @@
                 <wp:effectExtent l="0" t="0" r="18415" b="17145"/>
                 <wp:wrapNone/>
                 <wp:docPr id="41" name="Rounded Rectangle 31"/>
-                <wp:cNvGraphicFramePr xmlns:a="http://schemas.openxmlformats.org/drawingml/2006/main"/>
+                <wp:cNvGraphicFramePr/>
                 <a:graphic xmlns:a="http://schemas.openxmlformats.org/drawingml/2006/main">
                   <a:graphicData uri="http://schemas.microsoft.com/office/word/2010/wordprocessingShape">
                     <wps:wsp>
@@ -7175,6 +6604,9 @@
         </mc:AlternateContent>
       </w:r>
       <w:r>
+        <w:rPr>
+          <w:noProof/>
+        </w:rPr>
         <mc:AlternateContent>
           <mc:Choice Requires="wps">
             <w:drawing>
@@ -7190,7 +6622,7 @@
                 <wp:effectExtent l="0" t="2858" r="0" b="21272"/>
                 <wp:wrapNone/>
                 <wp:docPr id="66" name="Right Arrow 28"/>
-                <wp:cNvGraphicFramePr xmlns:a="http://schemas.openxmlformats.org/drawingml/2006/main"/>
+                <wp:cNvGraphicFramePr/>
                 <a:graphic xmlns:a="http://schemas.openxmlformats.org/drawingml/2006/main">
                   <a:graphicData uri="http://schemas.microsoft.com/office/word/2010/wordprocessingShape">
                     <wps:wsp>
@@ -7246,6 +6678,9 @@
         </mc:AlternateContent>
       </w:r>
       <w:r>
+        <w:rPr>
+          <w:noProof/>
+        </w:rPr>
         <mc:AlternateContent>
           <mc:Choice Requires="wps">
             <w:drawing>
@@ -7261,7 +6696,7 @@
                 <wp:effectExtent l="0" t="228600" r="8255" b="150495"/>
                 <wp:wrapNone/>
                 <wp:docPr id="35" name="Right Arrow 19"/>
-                <wp:cNvGraphicFramePr xmlns:a="http://schemas.openxmlformats.org/drawingml/2006/main"/>
+                <wp:cNvGraphicFramePr/>
                 <a:graphic xmlns:a="http://schemas.openxmlformats.org/drawingml/2006/main">
                   <a:graphicData uri="http://schemas.microsoft.com/office/word/2010/wordprocessingShape">
                     <wps:wsp>
@@ -7312,6 +6747,9 @@
         </mc:AlternateContent>
       </w:r>
       <w:r>
+        <w:rPr>
+          <w:noProof/>
+        </w:rPr>
         <mc:AlternateContent>
           <mc:Choice Requires="wps">
             <w:drawing>
@@ -7327,7 +6765,7 @@
                 <wp:effectExtent l="0" t="0" r="19050" b="12065"/>
                 <wp:wrapNone/>
                 <wp:docPr id="53" name="Rounded Rectangle 16"/>
-                <wp:cNvGraphicFramePr xmlns:a="http://schemas.openxmlformats.org/drawingml/2006/main"/>
+                <wp:cNvGraphicFramePr/>
                 <a:graphic xmlns:a="http://schemas.openxmlformats.org/drawingml/2006/main">
                   <a:graphicData uri="http://schemas.microsoft.com/office/word/2010/wordprocessingShape">
                     <wps:wsp>
@@ -7429,6 +6867,9 @@
         </mc:AlternateContent>
       </w:r>
       <w:r>
+        <w:rPr>
+          <w:noProof/>
+        </w:rPr>
         <mc:AlternateContent>
           <mc:Choice Requires="wps">
             <w:drawing>
@@ -7444,7 +6885,7 @@
                 <wp:effectExtent l="0" t="0" r="19050" b="8890"/>
                 <wp:wrapNone/>
                 <wp:docPr id="52" name="Rounded Rectangle 15"/>
-                <wp:cNvGraphicFramePr xmlns:a="http://schemas.openxmlformats.org/drawingml/2006/main"/>
+                <wp:cNvGraphicFramePr/>
                 <a:graphic xmlns:a="http://schemas.openxmlformats.org/drawingml/2006/main">
                   <a:graphicData uri="http://schemas.microsoft.com/office/word/2010/wordprocessingShape">
                     <wps:wsp>
@@ -7546,6 +6987,9 @@
         </mc:AlternateContent>
       </w:r>
       <w:r>
+        <w:rPr>
+          <w:noProof/>
+        </w:rPr>
         <mc:AlternateContent>
           <mc:Choice Requires="wps">
             <w:drawing>
@@ -7561,7 +7005,7 @@
                 <wp:effectExtent l="0" t="266700" r="0" b="309880"/>
                 <wp:wrapNone/>
                 <wp:docPr id="34" name="Right Arrow 18"/>
-                <wp:cNvGraphicFramePr xmlns:a="http://schemas.openxmlformats.org/drawingml/2006/main"/>
+                <wp:cNvGraphicFramePr/>
                 <a:graphic xmlns:a="http://schemas.openxmlformats.org/drawingml/2006/main">
                   <a:graphicData uri="http://schemas.microsoft.com/office/word/2010/wordprocessingShape">
                     <wps:wsp>
@@ -7609,6 +7053,9 @@
         </mc:AlternateContent>
       </w:r>
       <w:r>
+        <w:rPr>
+          <w:noProof/>
+        </w:rPr>
         <mc:AlternateContent>
           <mc:Choice Requires="wps">
             <w:drawing>
@@ -7624,7 +7071,7 @@
                 <wp:effectExtent l="0" t="0" r="13970" b="12065"/>
                 <wp:wrapNone/>
                 <wp:docPr id="37" name="Rounded Rectangle 22"/>
-                <wp:cNvGraphicFramePr xmlns:a="http://schemas.openxmlformats.org/drawingml/2006/main"/>
+                <wp:cNvGraphicFramePr/>
                 <a:graphic xmlns:a="http://schemas.openxmlformats.org/drawingml/2006/main">
                   <a:graphicData uri="http://schemas.microsoft.com/office/word/2010/wordprocessingShape">
                     <wps:wsp>
@@ -7726,6 +7173,9 @@
         </mc:AlternateContent>
       </w:r>
       <w:r>
+        <w:rPr>
+          <w:noProof/>
+        </w:rPr>
         <mc:AlternateContent>
           <mc:Choice Requires="wps">
             <w:drawing>
@@ -7741,7 +7191,7 @@
                 <wp:effectExtent l="0" t="0" r="11430" b="12065"/>
                 <wp:wrapNone/>
                 <wp:docPr id="21" name="Rounded Rectangle 9"/>
-                <wp:cNvGraphicFramePr xmlns:a="http://schemas.openxmlformats.org/drawingml/2006/main"/>
+                <wp:cNvGraphicFramePr/>
                 <a:graphic xmlns:a="http://schemas.openxmlformats.org/drawingml/2006/main">
                   <a:graphicData uri="http://schemas.microsoft.com/office/word/2010/wordprocessingShape">
                     <wps:wsp>
@@ -7848,6 +7298,9 @@
         </mc:AlternateContent>
       </w:r>
       <w:r>
+        <w:rPr>
+          <w:noProof/>
+        </w:rPr>
         <mc:AlternateContent>
           <mc:Choice Requires="wps">
             <w:drawing>
@@ -7863,7 +7316,7 @@
                 <wp:effectExtent l="0" t="0" r="8255" b="12065"/>
                 <wp:wrapNone/>
                 <wp:docPr id="12" name="Rounded Rectangle 8"/>
-                <wp:cNvGraphicFramePr xmlns:a="http://schemas.openxmlformats.org/drawingml/2006/main"/>
+                <wp:cNvGraphicFramePr/>
                 <a:graphic xmlns:a="http://schemas.openxmlformats.org/drawingml/2006/main">
                   <a:graphicData uri="http://schemas.microsoft.com/office/word/2010/wordprocessingShape">
                     <wps:wsp>
@@ -7965,6 +7418,9 @@
         </mc:AlternateContent>
       </w:r>
       <w:r>
+        <w:rPr>
+          <w:noProof/>
+        </w:rPr>
         <mc:AlternateContent>
           <mc:Choice Requires="wps">
             <w:drawing>
@@ -7980,7 +7436,7 @@
                 <wp:effectExtent l="0" t="0" r="18415" b="17145"/>
                 <wp:wrapNone/>
                 <wp:docPr id="36" name="Rounded Rectangle 21"/>
-                <wp:cNvGraphicFramePr xmlns:a="http://schemas.openxmlformats.org/drawingml/2006/main"/>
+                <wp:cNvGraphicFramePr/>
                 <a:graphic xmlns:a="http://schemas.openxmlformats.org/drawingml/2006/main">
                   <a:graphicData uri="http://schemas.microsoft.com/office/word/2010/wordprocessingShape">
                     <wps:wsp>
@@ -8082,6 +7538,9 @@
         </mc:AlternateContent>
       </w:r>
       <w:r>
+        <w:rPr>
+          <w:noProof/>
+        </w:rPr>
         <mc:AlternateContent>
           <mc:Choice Requires="wps">
             <w:drawing>
@@ -8097,7 +7556,7 @@
                 <wp:effectExtent l="0" t="0" r="10160" b="6985"/>
                 <wp:wrapNone/>
                 <wp:docPr id="11" name="Rounded Rectangle 7"/>
-                <wp:cNvGraphicFramePr xmlns:a="http://schemas.openxmlformats.org/drawingml/2006/main"/>
+                <wp:cNvGraphicFramePr/>
                 <a:graphic xmlns:a="http://schemas.openxmlformats.org/drawingml/2006/main">
                   <a:graphicData uri="http://schemas.microsoft.com/office/word/2010/wordprocessingShape">
                     <wps:wsp>
@@ -8199,6 +7658,9 @@
         </mc:AlternateContent>
       </w:r>
       <w:r>
+        <w:rPr>
+          <w:noProof/>
+        </w:rPr>
         <mc:AlternateContent>
           <mc:Choice Requires="wps">
             <w:drawing>
@@ -8214,7 +7676,7 @@
                 <wp:effectExtent l="0" t="12700" r="30480" b="28575"/>
                 <wp:wrapNone/>
                 <wp:docPr id="27" name="Right Arrow 14"/>
-                <wp:cNvGraphicFramePr xmlns:a="http://schemas.openxmlformats.org/drawingml/2006/main"/>
+                <wp:cNvGraphicFramePr/>
                 <a:graphic xmlns:a="http://schemas.openxmlformats.org/drawingml/2006/main">
                   <a:graphicData uri="http://schemas.microsoft.com/office/word/2010/wordprocessingShape">
                     <wps:wsp>
@@ -8262,6 +7724,9 @@
         </mc:AlternateContent>
       </w:r>
       <w:r>
+        <w:rPr>
+          <w:noProof/>
+        </w:rPr>
         <mc:AlternateContent>
           <mc:Choice Requires="wps">
             <w:drawing>
@@ -8277,7 +7742,7 @@
                 <wp:effectExtent l="0" t="0" r="17780" b="17145"/>
                 <wp:wrapNone/>
                 <wp:docPr id="3" name="Rounded Rectangle 6"/>
-                <wp:cNvGraphicFramePr xmlns:a="http://schemas.openxmlformats.org/drawingml/2006/main"/>
+                <wp:cNvGraphicFramePr/>
                 <a:graphic xmlns:a="http://schemas.openxmlformats.org/drawingml/2006/main">
                   <a:graphicData uri="http://schemas.microsoft.com/office/word/2010/wordprocessingShape">
                     <wps:wsp>
@@ -8379,6 +7844,9 @@
         </mc:AlternateContent>
       </w:r>
       <w:r>
+        <w:rPr>
+          <w:noProof/>
+        </w:rPr>
         <mc:AlternateContent>
           <mc:Choice Requires="wps">
             <w:drawing>
@@ -8394,7 +7862,7 @@
                 <wp:effectExtent l="0" t="0" r="12700" b="7620"/>
                 <wp:wrapNone/>
                 <wp:docPr id="2" name="Rounded Rectangle 5"/>
-                <wp:cNvGraphicFramePr xmlns:a="http://schemas.openxmlformats.org/drawingml/2006/main"/>
+                <wp:cNvGraphicFramePr/>
                 <a:graphic xmlns:a="http://schemas.openxmlformats.org/drawingml/2006/main">
                   <a:graphicData uri="http://schemas.microsoft.com/office/word/2010/wordprocessingShape">
                     <wps:wsp>
@@ -8499,6 +7967,9 @@
         </mc:AlternateContent>
       </w:r>
       <w:r>
+        <w:rPr>
+          <w:noProof/>
+        </w:rPr>
         <mc:AlternateContent>
           <mc:Choice Requires="wps">
             <w:drawing>
@@ -8514,7 +7985,7 @@
                 <wp:effectExtent l="0" t="12700" r="30480" b="28575"/>
                 <wp:wrapNone/>
                 <wp:docPr id="26" name="Right Arrow 13"/>
-                <wp:cNvGraphicFramePr xmlns:a="http://schemas.openxmlformats.org/drawingml/2006/main"/>
+                <wp:cNvGraphicFramePr/>
                 <a:graphic xmlns:a="http://schemas.openxmlformats.org/drawingml/2006/main">
                   <a:graphicData uri="http://schemas.microsoft.com/office/word/2010/wordprocessingShape">
                     <wps:wsp>
@@ -8562,6 +8033,9 @@
         </mc:AlternateContent>
       </w:r>
       <w:r>
+        <w:rPr>
+          <w:noProof/>
+        </w:rPr>
         <mc:AlternateContent>
           <mc:Choice Requires="wps">
             <w:drawing>
@@ -10333,6 +9807,9 @@
         </w:rPr>
       </w:pPr>
       <w:r>
+        <w:rPr>
+          <w:noProof/>
+        </w:rPr>
         <mc:AlternateContent>
           <mc:Choice Requires="wps">
             <w:drawing>
@@ -10348,7 +9825,7 @@
                 <wp:effectExtent l="0" t="0" r="0" b="0"/>
                 <wp:wrapNone/>
                 <wp:docPr id="76" name="TextBox 30"/>
-                <wp:cNvGraphicFramePr xmlns:a="http://schemas.openxmlformats.org/drawingml/2006/main"/>
+                <wp:cNvGraphicFramePr/>
                 <a:graphic xmlns:a="http://schemas.openxmlformats.org/drawingml/2006/main">
                   <a:graphicData uri="http://schemas.microsoft.com/office/word/2010/wordprocessingShape">
                     <wps:wsp>
@@ -10798,6 +10275,7 @@
         <w:rPr>
           <w:lang w:val="en-US"/>
         </w:rPr>
+        <w:lastRenderedPageBreak/>
         <w:t xml:space="preserve">Different consumer </w:t>
       </w:r>
       <w:proofErr w:type="gramStart"/>
@@ -10867,7 +10345,6 @@
           <w:bCs/>
           <w:lang w:val="en-US"/>
         </w:rPr>
-        <w:lastRenderedPageBreak/>
         <w:t xml:space="preserve">Current Challenges with this </w:t>
       </w:r>
       <w:proofErr w:type="gramStart"/>
@@ -11370,6 +10847,7 @@
         <w:rPr>
           <w:lang w:val="en-US"/>
         </w:rPr>
+        <w:lastRenderedPageBreak/>
         <w:t xml:space="preserve">In the </w:t>
       </w:r>
       <w:r>
@@ -11432,7 +10910,6 @@
         <w:rPr>
           <w:lang w:val="en-US"/>
         </w:rPr>
-        <w:lastRenderedPageBreak/>
         <w:t xml:space="preserve">Considering all above the current platform was </w:t>
       </w:r>
       <w:r>
@@ -11989,6 +11466,7 @@
         <w:rPr>
           <w:lang w:val="en-US"/>
         </w:rPr>
+        <w:lastRenderedPageBreak/>
         <w:t>Also</w:t>
       </w:r>
       <w:proofErr w:type="gramEnd"/>
@@ -12034,7 +11512,6 @@
         <w:rPr>
           <w:lang w:val="en-US"/>
         </w:rPr>
-        <w:lastRenderedPageBreak/>
         <w:t xml:space="preserve">Based on the above pattern the current implementation will have </w:t>
       </w:r>
       <w:r>
@@ -12075,14 +11552,12 @@
         </w:rPr>
         <w:t xml:space="preserve">When the peak load is </w:t>
       </w:r>
-      <w:proofErr w:type="gramStart"/>
-      <w:r>
-        <w:rPr>
-          <w:lang w:val="en-US"/>
-        </w:rPr>
-        <w:t>occurred</w:t>
-      </w:r>
-      <w:proofErr w:type="gramEnd"/>
+      <w:r>
+        <w:rPr>
+          <w:lang w:val="en-US"/>
+        </w:rPr>
+        <w:t>occurred,</w:t>
+      </w:r>
       <w:r>
         <w:rPr>
           <w:lang w:val="en-US"/>
@@ -12115,14 +11590,12 @@
         </w:rPr>
         <w:t xml:space="preserve">With this scenario the cost is not </w:t>
       </w:r>
-      <w:proofErr w:type="gramStart"/>
-      <w:r>
-        <w:rPr>
-          <w:lang w:val="en-US"/>
-        </w:rPr>
-        <w:t>balanced</w:t>
-      </w:r>
-      <w:proofErr w:type="gramEnd"/>
+      <w:r>
+        <w:rPr>
+          <w:lang w:val="en-US"/>
+        </w:rPr>
+        <w:t>balanced,</w:t>
+      </w:r>
       <w:r>
         <w:rPr>
           <w:lang w:val="en-US"/>
@@ -12135,13 +11608,6 @@
         </w:rPr>
         <w:t>the system is always underutilized and paying more for less usage.</w:t>
       </w:r>
-    </w:p>
-    <w:p>
-      <w:pPr>
-        <w:rPr>
-          <w:lang w:val="en-US"/>
-        </w:rPr>
-      </w:pPr>
     </w:p>
     <w:p>
       <w:pPr>
@@ -12151,118 +11617,509 @@
           <w:lang w:val="en-US"/>
         </w:rPr>
       </w:pPr>
-      <w:r>
+    </w:p>
+    <w:p>
+      <w:pPr>
         <w:rPr>
           <w:b/>
           <w:bCs/>
           <w:lang w:val="en-US"/>
         </w:rPr>
-        <w:t xml:space="preserve">Time To </w:t>
-      </w:r>
-      <w:proofErr w:type="gramStart"/>
+      </w:pPr>
       <w:r>
         <w:rPr>
           <w:b/>
           <w:bCs/>
           <w:lang w:val="en-US"/>
         </w:rPr>
-        <w:t>Market :</w:t>
-      </w:r>
-      <w:proofErr w:type="gramEnd"/>
-    </w:p>
-    <w:p>
-      <w:pPr>
-        <w:rPr>
-          <w:lang w:val="en-US"/>
-        </w:rPr>
-      </w:pPr>
-    </w:p>
-    <w:p>
-      <w:pPr>
-        <w:rPr>
-          <w:lang w:val="en-US"/>
-        </w:rPr>
-      </w:pPr>
-      <w:r>
-        <w:rPr>
-          <w:lang w:val="en-US"/>
-        </w:rPr>
-        <w:t xml:space="preserve">Considering the above scenarios where the </w:t>
-      </w:r>
-      <w:r>
-        <w:rPr>
-          <w:lang w:val="en-US"/>
-        </w:rPr>
-        <w:t>total time it took for the project to go-Live due to multiple dependencies, HW procurement delays, change management approval process delays</w:t>
-      </w:r>
-      <w:r>
-        <w:rPr>
-          <w:lang w:val="en-US"/>
-        </w:rPr>
-        <w:t xml:space="preserve">, people competency issues </w:t>
-      </w:r>
-      <w:r>
-        <w:rPr>
-          <w:lang w:val="en-US"/>
-        </w:rPr>
-        <w:t>etc.</w:t>
-      </w:r>
-      <w:r>
-        <w:rPr>
-          <w:lang w:val="en-US"/>
-        </w:rPr>
-        <w:t xml:space="preserve"> the project took </w:t>
-      </w:r>
-      <w:r>
-        <w:rPr>
-          <w:lang w:val="en-US"/>
-        </w:rPr>
-        <w:t xml:space="preserve">2 years more than the initial estimated which the new platform </w:t>
-      </w:r>
-      <w:r>
-        <w:rPr>
-          <w:lang w:val="en-US"/>
-        </w:rPr>
-        <w:t xml:space="preserve">with additional capabilities and </w:t>
-      </w:r>
-      <w:r>
-        <w:rPr>
-          <w:lang w:val="en-US"/>
-        </w:rPr>
-        <w:t xml:space="preserve">new features </w:t>
-      </w:r>
-      <w:r>
-        <w:rPr>
-          <w:lang w:val="en-US"/>
-        </w:rPr>
-        <w:t xml:space="preserve">caused a very long time to market where customers </w:t>
-      </w:r>
-      <w:r>
-        <w:rPr>
-          <w:lang w:val="en-US"/>
-        </w:rPr>
-        <w:t xml:space="preserve">were not happy and </w:t>
-      </w:r>
-      <w:r>
-        <w:rPr>
-          <w:lang w:val="en-US"/>
-        </w:rPr>
-        <w:t xml:space="preserve">we have lost a big amount of market share </w:t>
-      </w:r>
-      <w:r>
-        <w:rPr>
-          <w:lang w:val="en-US"/>
-        </w:rPr>
-        <w:t>by not able to capture new customers.</w:t>
-      </w:r>
-    </w:p>
-    <w:p>
-      <w:pPr>
+        <w:t xml:space="preserve">Traffic </w:t>
+      </w:r>
+      <w:r>
         <w:rPr>
           <w:b/>
           <w:bCs/>
           <w:lang w:val="en-US"/>
         </w:rPr>
+        <w:t>Pattern:</w:t>
+      </w:r>
+    </w:p>
+    <w:p>
+      <w:pPr>
+        <w:rPr>
+          <w:lang w:val="en-US"/>
+        </w:rPr>
+      </w:pPr>
+    </w:p>
+    <w:tbl>
+      <w:tblPr>
+        <w:tblStyle w:val="TableGrid"/>
+        <w:tblW w:w="0" w:type="auto"/>
+        <w:tblLook w:val="04A0" w:firstRow="1" w:lastRow="0" w:firstColumn="1" w:lastColumn="0" w:noHBand="0" w:noVBand="1"/>
+      </w:tblPr>
+      <w:tblGrid>
+        <w:gridCol w:w="1803"/>
+        <w:gridCol w:w="1803"/>
+        <w:gridCol w:w="1803"/>
+        <w:gridCol w:w="1803"/>
+        <w:gridCol w:w="1804"/>
+      </w:tblGrid>
+      <w:tr>
+        <w:tc>
+          <w:tcPr>
+            <w:tcW w:w="1803" w:type="dxa"/>
+          </w:tcPr>
+          <w:p>
+            <w:pPr>
+              <w:rPr>
+                <w:b/>
+                <w:bCs/>
+                <w:lang w:val="en-US"/>
+              </w:rPr>
+            </w:pPr>
+            <w:r>
+              <w:rPr>
+                <w:b/>
+                <w:bCs/>
+                <w:lang w:val="en-US"/>
+              </w:rPr>
+              <w:t>S NO</w:t>
+            </w:r>
+          </w:p>
+        </w:tc>
+        <w:tc>
+          <w:tcPr>
+            <w:tcW w:w="1803" w:type="dxa"/>
+          </w:tcPr>
+          <w:p>
+            <w:pPr>
+              <w:rPr>
+                <w:b/>
+                <w:bCs/>
+                <w:lang w:val="en-US"/>
+              </w:rPr>
+            </w:pPr>
+            <w:r>
+              <w:rPr>
+                <w:b/>
+                <w:bCs/>
+                <w:lang w:val="en-US"/>
+              </w:rPr>
+              <w:t>8 AM to 6 PM</w:t>
+            </w:r>
+          </w:p>
+        </w:tc>
+        <w:tc>
+          <w:tcPr>
+            <w:tcW w:w="1803" w:type="dxa"/>
+          </w:tcPr>
+          <w:p>
+            <w:pPr>
+              <w:rPr>
+                <w:b/>
+                <w:bCs/>
+                <w:lang w:val="en-US"/>
+              </w:rPr>
+            </w:pPr>
+            <w:r>
+              <w:rPr>
+                <w:b/>
+                <w:bCs/>
+                <w:lang w:val="en-US"/>
+              </w:rPr>
+              <w:t xml:space="preserve"> 6 PM to 7 AM</w:t>
+            </w:r>
+          </w:p>
+        </w:tc>
+        <w:tc>
+          <w:tcPr>
+            <w:tcW w:w="1803" w:type="dxa"/>
+          </w:tcPr>
+          <w:p>
+            <w:pPr>
+              <w:rPr>
+                <w:b/>
+                <w:bCs/>
+                <w:lang w:val="en-US"/>
+              </w:rPr>
+            </w:pPr>
+            <w:r>
+              <w:rPr>
+                <w:b/>
+                <w:bCs/>
+                <w:lang w:val="en-US"/>
+              </w:rPr>
+              <w:t>7 AM to 8 AM</w:t>
+            </w:r>
+          </w:p>
+        </w:tc>
+        <w:tc>
+          <w:tcPr>
+            <w:tcW w:w="1804" w:type="dxa"/>
+          </w:tcPr>
+          <w:p>
+            <w:pPr>
+              <w:rPr>
+                <w:b/>
+                <w:bCs/>
+                <w:lang w:val="en-US"/>
+              </w:rPr>
+            </w:pPr>
+            <w:r>
+              <w:rPr>
+                <w:b/>
+                <w:bCs/>
+                <w:lang w:val="en-US"/>
+              </w:rPr>
+              <w:t>weekends</w:t>
+            </w:r>
+          </w:p>
+        </w:tc>
+      </w:tr>
+      <w:tr>
+        <w:tc>
+          <w:tcPr>
+            <w:tcW w:w="1803" w:type="dxa"/>
+          </w:tcPr>
+          <w:p>
+            <w:pPr>
+              <w:rPr>
+                <w:lang w:val="en-US"/>
+              </w:rPr>
+            </w:pPr>
+            <w:r>
+              <w:rPr>
+                <w:lang w:val="en-US"/>
+              </w:rPr>
+              <w:t>1</w:t>
+            </w:r>
+          </w:p>
+        </w:tc>
+        <w:tc>
+          <w:tcPr>
+            <w:tcW w:w="1803" w:type="dxa"/>
+          </w:tcPr>
+          <w:p>
+            <w:pPr>
+              <w:rPr>
+                <w:lang w:val="en-US"/>
+              </w:rPr>
+            </w:pPr>
+            <w:r>
+              <w:rPr>
+                <w:lang w:val="en-US"/>
+              </w:rPr>
+              <w:t xml:space="preserve">       35K</w:t>
+            </w:r>
+            <w:r>
+              <w:rPr>
+                <w:lang w:val="en-US"/>
+              </w:rPr>
+              <w:t xml:space="preserve"> (average)</w:t>
+            </w:r>
+          </w:p>
+        </w:tc>
+        <w:tc>
+          <w:tcPr>
+            <w:tcW w:w="1803" w:type="dxa"/>
+          </w:tcPr>
+          <w:p>
+            <w:pPr>
+              <w:rPr>
+                <w:lang w:val="en-US"/>
+              </w:rPr>
+            </w:pPr>
+            <w:r>
+              <w:rPr>
+                <w:lang w:val="en-US"/>
+              </w:rPr>
+              <w:t xml:space="preserve">   15K</w:t>
+            </w:r>
+            <w:r>
+              <w:rPr>
+                <w:lang w:val="en-US"/>
+              </w:rPr>
+              <w:t xml:space="preserve"> (average)</w:t>
+            </w:r>
+          </w:p>
+        </w:tc>
+        <w:tc>
+          <w:tcPr>
+            <w:tcW w:w="1803" w:type="dxa"/>
+          </w:tcPr>
+          <w:p>
+            <w:pPr>
+              <w:rPr>
+                <w:lang w:val="en-US"/>
+              </w:rPr>
+            </w:pPr>
+            <w:r>
+              <w:rPr>
+                <w:lang w:val="en-US"/>
+              </w:rPr>
+              <w:t xml:space="preserve">   15K to 35K</w:t>
+            </w:r>
+            <w:r>
+              <w:rPr>
+                <w:lang w:val="en-US"/>
+              </w:rPr>
+              <w:t>(average)</w:t>
+            </w:r>
+          </w:p>
+        </w:tc>
+        <w:tc>
+          <w:tcPr>
+            <w:tcW w:w="1804" w:type="dxa"/>
+          </w:tcPr>
+          <w:p>
+            <w:pPr>
+              <w:rPr>
+                <w:lang w:val="en-US"/>
+              </w:rPr>
+            </w:pPr>
+            <w:r>
+              <w:rPr>
+                <w:lang w:val="en-US"/>
+              </w:rPr>
+              <w:t xml:space="preserve"> 12K to 14K(average)</w:t>
+            </w:r>
+          </w:p>
+        </w:tc>
+      </w:tr>
+      <w:tr>
+        <w:tc>
+          <w:tcPr>
+            <w:tcW w:w="1803" w:type="dxa"/>
+          </w:tcPr>
+          <w:p>
+            <w:pPr>
+              <w:rPr>
+                <w:lang w:val="en-US"/>
+              </w:rPr>
+            </w:pPr>
+            <w:r>
+              <w:rPr>
+                <w:lang w:val="en-US"/>
+              </w:rPr>
+              <w:t>2</w:t>
+            </w:r>
+          </w:p>
+        </w:tc>
+        <w:tc>
+          <w:tcPr>
+            <w:tcW w:w="1803" w:type="dxa"/>
+          </w:tcPr>
+          <w:p>
+            <w:pPr>
+              <w:rPr>
+                <w:lang w:val="en-US"/>
+              </w:rPr>
+            </w:pPr>
+            <w:r>
+              <w:rPr>
+                <w:lang w:val="en-US"/>
+              </w:rPr>
+              <w:t xml:space="preserve">       </w:t>
+            </w:r>
+            <w:r>
+              <w:rPr>
+                <w:lang w:val="en-US"/>
+              </w:rPr>
+              <w:t>40K, 70K, 100K (Peak for minutes)</w:t>
+            </w:r>
+          </w:p>
+        </w:tc>
+        <w:tc>
+          <w:tcPr>
+            <w:tcW w:w="1803" w:type="dxa"/>
+          </w:tcPr>
+          <w:p>
+            <w:pPr>
+              <w:rPr>
+                <w:lang w:val="en-US"/>
+              </w:rPr>
+            </w:pPr>
+            <w:r>
+              <w:rPr>
+                <w:lang w:val="en-US"/>
+              </w:rPr>
+              <w:t xml:space="preserve">   18K, 20K (Peak for minutes)</w:t>
+            </w:r>
+          </w:p>
+        </w:tc>
+        <w:tc>
+          <w:tcPr>
+            <w:tcW w:w="1803" w:type="dxa"/>
+          </w:tcPr>
+          <w:p>
+            <w:pPr>
+              <w:rPr>
+                <w:lang w:val="en-US"/>
+              </w:rPr>
+            </w:pPr>
+            <w:r>
+              <w:rPr>
+                <w:lang w:val="en-US"/>
+              </w:rPr>
+              <w:t>NA</w:t>
+            </w:r>
+          </w:p>
+        </w:tc>
+        <w:tc>
+          <w:tcPr>
+            <w:tcW w:w="1804" w:type="dxa"/>
+          </w:tcPr>
+          <w:p>
+            <w:pPr>
+              <w:rPr>
+                <w:lang w:val="en-US"/>
+              </w:rPr>
+            </w:pPr>
+            <w:r>
+              <w:rPr>
+                <w:lang w:val="en-US"/>
+              </w:rPr>
+              <w:t>16K, 18K (Peak for minutes)</w:t>
+            </w:r>
+          </w:p>
+        </w:tc>
+      </w:tr>
+      <w:tr>
+        <w:tc>
+          <w:tcPr>
+            <w:tcW w:w="1803" w:type="dxa"/>
+          </w:tcPr>
+          <w:p>
+            <w:pPr>
+              <w:rPr>
+                <w:lang w:val="en-US"/>
+              </w:rPr>
+            </w:pPr>
+          </w:p>
+        </w:tc>
+        <w:tc>
+          <w:tcPr>
+            <w:tcW w:w="1803" w:type="dxa"/>
+          </w:tcPr>
+          <w:p>
+            <w:pPr>
+              <w:rPr>
+                <w:lang w:val="en-US"/>
+              </w:rPr>
+            </w:pPr>
+          </w:p>
+        </w:tc>
+        <w:tc>
+          <w:tcPr>
+            <w:tcW w:w="1803" w:type="dxa"/>
+          </w:tcPr>
+          <w:p>
+            <w:pPr>
+              <w:rPr>
+                <w:lang w:val="en-US"/>
+              </w:rPr>
+            </w:pPr>
+          </w:p>
+        </w:tc>
+        <w:tc>
+          <w:tcPr>
+            <w:tcW w:w="1803" w:type="dxa"/>
+          </w:tcPr>
+          <w:p>
+            <w:pPr>
+              <w:rPr>
+                <w:lang w:val="en-US"/>
+              </w:rPr>
+            </w:pPr>
+          </w:p>
+        </w:tc>
+        <w:tc>
+          <w:tcPr>
+            <w:tcW w:w="1804" w:type="dxa"/>
+          </w:tcPr>
+          <w:p>
+            <w:pPr>
+              <w:rPr>
+                <w:lang w:val="en-US"/>
+              </w:rPr>
+            </w:pPr>
+          </w:p>
+        </w:tc>
+      </w:tr>
+      <w:tr>
+        <w:tc>
+          <w:tcPr>
+            <w:tcW w:w="1803" w:type="dxa"/>
+          </w:tcPr>
+          <w:p>
+            <w:pPr>
+              <w:rPr>
+                <w:lang w:val="en-US"/>
+              </w:rPr>
+            </w:pPr>
+          </w:p>
+        </w:tc>
+        <w:tc>
+          <w:tcPr>
+            <w:tcW w:w="1803" w:type="dxa"/>
+          </w:tcPr>
+          <w:p>
+            <w:pPr>
+              <w:rPr>
+                <w:lang w:val="en-US"/>
+              </w:rPr>
+            </w:pPr>
+          </w:p>
+        </w:tc>
+        <w:tc>
+          <w:tcPr>
+            <w:tcW w:w="1803" w:type="dxa"/>
+          </w:tcPr>
+          <w:p>
+            <w:pPr>
+              <w:rPr>
+                <w:lang w:val="en-US"/>
+              </w:rPr>
+            </w:pPr>
+          </w:p>
+        </w:tc>
+        <w:tc>
+          <w:tcPr>
+            <w:tcW w:w="1803" w:type="dxa"/>
+          </w:tcPr>
+          <w:p>
+            <w:pPr>
+              <w:rPr>
+                <w:lang w:val="en-US"/>
+              </w:rPr>
+            </w:pPr>
+          </w:p>
+        </w:tc>
+        <w:tc>
+          <w:tcPr>
+            <w:tcW w:w="1804" w:type="dxa"/>
+          </w:tcPr>
+          <w:p>
+            <w:pPr>
+              <w:rPr>
+                <w:lang w:val="en-US"/>
+              </w:rPr>
+            </w:pPr>
+          </w:p>
+        </w:tc>
+      </w:tr>
+    </w:tbl>
+    <w:p>
+      <w:pPr>
+        <w:rPr>
+          <w:lang w:val="en-US"/>
+        </w:rPr>
+      </w:pPr>
+    </w:p>
+    <w:p>
+      <w:pPr>
+        <w:rPr>
+          <w:lang w:val="en-US"/>
+        </w:rPr>
       </w:pPr>
     </w:p>
     <w:p>
@@ -12273,167 +12130,110 @@
           <w:lang w:val="en-US"/>
         </w:rPr>
       </w:pPr>
-      <w:proofErr w:type="gramStart"/>
       <w:r>
         <w:rPr>
           <w:b/>
           <w:bCs/>
           <w:lang w:val="en-US"/>
         </w:rPr>
-        <w:t>Elasticity :</w:t>
-      </w:r>
-      <w:proofErr w:type="gramEnd"/>
-    </w:p>
-    <w:p>
-      <w:pPr>
-        <w:rPr>
-          <w:lang w:val="en-US"/>
-        </w:rPr>
-      </w:pPr>
-    </w:p>
-    <w:p>
-      <w:pPr>
-        <w:rPr>
-          <w:lang w:val="en-US"/>
-        </w:rPr>
-      </w:pPr>
-      <w:r>
-        <w:rPr>
-          <w:lang w:val="en-US"/>
-        </w:rPr>
-        <w:t>Elasticity is scaling the resources up and down based on the need.</w:t>
-      </w:r>
-    </w:p>
-    <w:p>
-      <w:pPr>
-        <w:rPr>
-          <w:lang w:val="en-US"/>
-        </w:rPr>
-      </w:pPr>
-      <w:r>
-        <w:rPr>
-          <w:lang w:val="en-US"/>
-        </w:rPr>
-        <w:t xml:space="preserve">With the on-prem environment it is a real challenge to predict the </w:t>
-      </w:r>
-      <w:r>
-        <w:rPr>
-          <w:lang w:val="en-US"/>
-        </w:rPr>
-        <w:t xml:space="preserve">traffic patterns and then add the servers </w:t>
-      </w:r>
-      <w:r>
-        <w:rPr>
-          <w:lang w:val="en-US"/>
-        </w:rPr>
-        <w:t xml:space="preserve">automatically based on the </w:t>
-      </w:r>
-      <w:r>
-        <w:rPr>
-          <w:lang w:val="en-US"/>
-        </w:rPr>
-        <w:t>event is not possible with on-prem infrastructure.</w:t>
-      </w:r>
-    </w:p>
-    <w:p>
-      <w:pPr>
-        <w:rPr>
-          <w:lang w:val="en-US"/>
-        </w:rPr>
-      </w:pPr>
-    </w:p>
-    <w:p>
-      <w:pPr>
-        <w:rPr>
-          <w:lang w:val="en-US"/>
-        </w:rPr>
-      </w:pPr>
-      <w:r>
-        <w:rPr>
-          <w:lang w:val="en-US"/>
-        </w:rPr>
-        <w:t>To do this the company need to invest</w:t>
-      </w:r>
-      <w:r>
-        <w:rPr>
-          <w:lang w:val="en-US"/>
-        </w:rPr>
-        <w:t xml:space="preserve"> huge on </w:t>
-      </w:r>
-      <w:r>
-        <w:rPr>
-          <w:lang w:val="en-US"/>
-        </w:rPr>
-        <w:t>hardware, procure</w:t>
-      </w:r>
-      <w:r>
-        <w:rPr>
-          <w:lang w:val="en-US"/>
-        </w:rPr>
-        <w:t xml:space="preserve"> well in advance and wait till </w:t>
-      </w:r>
-      <w:r>
-        <w:rPr>
-          <w:lang w:val="en-US"/>
-        </w:rPr>
-        <w:t xml:space="preserve">more traffic </w:t>
-      </w:r>
-      <w:r>
-        <w:rPr>
-          <w:lang w:val="en-US"/>
-        </w:rPr>
-        <w:t>occurs then start adding new machines to the system which if no extra traffic comes then the hardware resources are of waste that can’t be utilized in a proper way.</w:t>
-      </w:r>
-    </w:p>
-    <w:p>
-      <w:pPr>
-        <w:rPr>
-          <w:lang w:val="en-US"/>
-        </w:rPr>
-      </w:pPr>
-    </w:p>
-    <w:p>
-      <w:pPr>
-        <w:rPr>
-          <w:lang w:val="en-US"/>
-        </w:rPr>
-      </w:pPr>
-      <w:r>
-        <w:rPr>
-          <w:lang w:val="en-US"/>
-        </w:rPr>
-        <w:t xml:space="preserve">Most of the cases with on-prem environment the situation will be either the resources are </w:t>
+        <w:t xml:space="preserve">Time To </w:t>
       </w:r>
       <w:proofErr w:type="gramStart"/>
       <w:r>
-        <w:rPr>
-          <w:lang w:val="en-US"/>
-        </w:rPr>
-        <w:t>overprovisioned</w:t>
-      </w:r>
-      <w:proofErr w:type="gramEnd"/>
-      <w:r>
-        <w:rPr>
-          <w:lang w:val="en-US"/>
-        </w:rPr>
-        <w:t xml:space="preserve"> or they don’t have extra servers to handle the peak or incoming traffic causing to have performance issues.</w:t>
-      </w:r>
-    </w:p>
-    <w:p>
-      <w:pPr>
-        <w:rPr>
-          <w:lang w:val="en-US"/>
-        </w:rPr>
-      </w:pPr>
-    </w:p>
-    <w:p>
-      <w:pPr>
         <w:rPr>
           <w:b/>
           <w:bCs/>
           <w:lang w:val="en-US"/>
         </w:rPr>
-      </w:pPr>
+        <w:t>Market :</w:t>
+      </w:r>
+      <w:proofErr w:type="gramEnd"/>
+    </w:p>
+    <w:p>
+      <w:pPr>
+        <w:rPr>
+          <w:lang w:val="en-US"/>
+        </w:rPr>
+      </w:pPr>
+    </w:p>
+    <w:p>
+      <w:pPr>
+        <w:rPr>
+          <w:lang w:val="en-US"/>
+        </w:rPr>
+      </w:pPr>
+      <w:r>
+        <w:rPr>
+          <w:lang w:val="en-US"/>
+        </w:rPr>
+        <w:t xml:space="preserve">Considering the above scenarios where the </w:t>
+      </w:r>
+      <w:r>
+        <w:rPr>
+          <w:lang w:val="en-US"/>
+        </w:rPr>
+        <w:t>total time it took for the project to go-Live due to multiple dependencies, HW procurement delays, change management approval process delays</w:t>
+      </w:r>
+      <w:r>
+        <w:rPr>
+          <w:lang w:val="en-US"/>
+        </w:rPr>
+        <w:t xml:space="preserve">, people competency issues </w:t>
+      </w:r>
+      <w:r>
+        <w:rPr>
+          <w:lang w:val="en-US"/>
+        </w:rPr>
+        <w:t>etc.</w:t>
+      </w:r>
+      <w:r>
+        <w:rPr>
+          <w:lang w:val="en-US"/>
+        </w:rPr>
+        <w:t xml:space="preserve"> the project took </w:t>
+      </w:r>
+      <w:r>
+        <w:rPr>
+          <w:lang w:val="en-US"/>
+        </w:rPr>
+        <w:t xml:space="preserve">2 years more than the initial estimated which the new platform </w:t>
+      </w:r>
+      <w:r>
+        <w:rPr>
+          <w:lang w:val="en-US"/>
+        </w:rPr>
+        <w:t xml:space="preserve">with additional capabilities and </w:t>
+      </w:r>
+      <w:r>
+        <w:rPr>
+          <w:lang w:val="en-US"/>
+        </w:rPr>
+        <w:t xml:space="preserve">new features </w:t>
+      </w:r>
+      <w:r>
+        <w:rPr>
+          <w:lang w:val="en-US"/>
+        </w:rPr>
+        <w:t xml:space="preserve">caused a very long time to market where customers </w:t>
+      </w:r>
+      <w:r>
+        <w:rPr>
+          <w:lang w:val="en-US"/>
+        </w:rPr>
+        <w:t xml:space="preserve">were not happy and </w:t>
+      </w:r>
+      <w:r>
+        <w:rPr>
+          <w:lang w:val="en-US"/>
+        </w:rPr>
+        <w:t xml:space="preserve">we have lost a big amount of market share </w:t>
+      </w:r>
+      <w:r>
+        <w:rPr>
+          <w:lang w:val="en-US"/>
+        </w:rPr>
+        <w:t>by not able to capture new customers.</w:t>
+      </w:r>
     </w:p>
     <w:p>
       <w:pPr>
@@ -12443,13 +12243,193 @@
           <w:lang w:val="en-US"/>
         </w:rPr>
       </w:pPr>
-      <w:proofErr w:type="gramStart"/>
-      <w:r>
+    </w:p>
+    <w:p>
+      <w:pPr>
         <w:rPr>
           <w:b/>
           <w:bCs/>
           <w:lang w:val="en-US"/>
         </w:rPr>
+      </w:pPr>
+      <w:proofErr w:type="gramStart"/>
+      <w:r>
+        <w:rPr>
+          <w:b/>
+          <w:bCs/>
+          <w:lang w:val="en-US"/>
+        </w:rPr>
+        <w:t>Elasticity :</w:t>
+      </w:r>
+      <w:proofErr w:type="gramEnd"/>
+    </w:p>
+    <w:p>
+      <w:pPr>
+        <w:rPr>
+          <w:lang w:val="en-US"/>
+        </w:rPr>
+      </w:pPr>
+    </w:p>
+    <w:p>
+      <w:pPr>
+        <w:rPr>
+          <w:lang w:val="en-US"/>
+        </w:rPr>
+      </w:pPr>
+      <w:r>
+        <w:rPr>
+          <w:lang w:val="en-US"/>
+        </w:rPr>
+        <w:t>Elasticity is scaling the resources up and down based on the need.</w:t>
+      </w:r>
+    </w:p>
+    <w:p>
+      <w:pPr>
+        <w:rPr>
+          <w:lang w:val="en-US"/>
+        </w:rPr>
+      </w:pPr>
+      <w:r>
+        <w:rPr>
+          <w:lang w:val="en-US"/>
+        </w:rPr>
+        <w:t xml:space="preserve">With the on-prem environment it is a real challenge to predict the </w:t>
+      </w:r>
+      <w:r>
+        <w:rPr>
+          <w:lang w:val="en-US"/>
+        </w:rPr>
+        <w:t xml:space="preserve">traffic patterns and then add the servers </w:t>
+      </w:r>
+      <w:r>
+        <w:rPr>
+          <w:lang w:val="en-US"/>
+        </w:rPr>
+        <w:t xml:space="preserve">automatically based on the </w:t>
+      </w:r>
+      <w:r>
+        <w:rPr>
+          <w:lang w:val="en-US"/>
+        </w:rPr>
+        <w:t>event is not possible with on-prem infrastructure.</w:t>
+      </w:r>
+    </w:p>
+    <w:p>
+      <w:pPr>
+        <w:rPr>
+          <w:lang w:val="en-US"/>
+        </w:rPr>
+      </w:pPr>
+    </w:p>
+    <w:p>
+      <w:pPr>
+        <w:rPr>
+          <w:lang w:val="en-US"/>
+        </w:rPr>
+      </w:pPr>
+      <w:r>
+        <w:rPr>
+          <w:lang w:val="en-US"/>
+        </w:rPr>
+        <w:t>To do this the company need to invest</w:t>
+      </w:r>
+      <w:r>
+        <w:rPr>
+          <w:lang w:val="en-US"/>
+        </w:rPr>
+        <w:t xml:space="preserve"> huge on </w:t>
+      </w:r>
+      <w:r>
+        <w:rPr>
+          <w:lang w:val="en-US"/>
+        </w:rPr>
+        <w:t>hardware, procure</w:t>
+      </w:r>
+      <w:r>
+        <w:rPr>
+          <w:lang w:val="en-US"/>
+        </w:rPr>
+        <w:t xml:space="preserve"> well in advance and wait till </w:t>
+      </w:r>
+      <w:r>
+        <w:rPr>
+          <w:lang w:val="en-US"/>
+        </w:rPr>
+        <w:t xml:space="preserve">more traffic </w:t>
+      </w:r>
+      <w:r>
+        <w:rPr>
+          <w:lang w:val="en-US"/>
+        </w:rPr>
+        <w:t>occurs then start adding new machines to the system which if no extra traffic comes then the hardware resources are of waste that can’t be utilized in a proper way.</w:t>
+      </w:r>
+    </w:p>
+    <w:p>
+      <w:pPr>
+        <w:rPr>
+          <w:lang w:val="en-US"/>
+        </w:rPr>
+      </w:pPr>
+    </w:p>
+    <w:p>
+      <w:pPr>
+        <w:rPr>
+          <w:lang w:val="en-US"/>
+        </w:rPr>
+      </w:pPr>
+      <w:r>
+        <w:rPr>
+          <w:lang w:val="en-US"/>
+        </w:rPr>
+        <w:lastRenderedPageBreak/>
+        <w:t xml:space="preserve">Most of the cases with on-prem environment the situation will be either the resources are </w:t>
+      </w:r>
+      <w:proofErr w:type="gramStart"/>
+      <w:r>
+        <w:rPr>
+          <w:lang w:val="en-US"/>
+        </w:rPr>
+        <w:t>overprovisioned</w:t>
+      </w:r>
+      <w:proofErr w:type="gramEnd"/>
+      <w:r>
+        <w:rPr>
+          <w:lang w:val="en-US"/>
+        </w:rPr>
+        <w:t xml:space="preserve"> or they don’t have extra servers to handle the peak or incoming traffic causing to have performance issues.</w:t>
+      </w:r>
+    </w:p>
+    <w:p>
+      <w:pPr>
+        <w:rPr>
+          <w:lang w:val="en-US"/>
+        </w:rPr>
+      </w:pPr>
+    </w:p>
+    <w:p>
+      <w:pPr>
+        <w:rPr>
+          <w:b/>
+          <w:bCs/>
+          <w:lang w:val="en-US"/>
+        </w:rPr>
+      </w:pPr>
+    </w:p>
+    <w:p>
+      <w:pPr>
+        <w:rPr>
+          <w:b/>
+          <w:bCs/>
+          <w:lang w:val="en-US"/>
+        </w:rPr>
+      </w:pPr>
+      <w:proofErr w:type="gramStart"/>
+      <w:r>
+        <w:rPr>
+          <w:b/>
+          <w:bCs/>
+          <w:lang w:val="en-US"/>
+        </w:rPr>
         <w:t>Innovation :</w:t>
       </w:r>
       <w:proofErr w:type="gramEnd"/>
@@ -12569,7 +12549,6 @@
         <w:rPr>
           <w:lang w:val="en-US"/>
         </w:rPr>
-        <w:lastRenderedPageBreak/>
         <w:t xml:space="preserve">Due to storage space and performance </w:t>
       </w:r>
       <w:proofErr w:type="gramStart"/>
@@ -12591,6 +12570,32 @@
           <w:lang w:val="en-US"/>
         </w:rPr>
         <w:t>we couldn’t store more data thus unable to do innovation by using AI/ML techniques and other aspects.</w:t>
+      </w:r>
+    </w:p>
+    <w:p>
+      <w:pPr>
+        <w:rPr>
+          <w:lang w:val="en-US"/>
+        </w:rPr>
+      </w:pPr>
+    </w:p>
+    <w:p>
+      <w:pPr>
+        <w:rPr>
+          <w:lang w:val="en-US"/>
+        </w:rPr>
+      </w:pPr>
+      <w:r>
+        <w:rPr>
+          <w:lang w:val="en-US"/>
+        </w:rPr>
+        <w:t xml:space="preserve">As on today there is no mechanism to predict the business and traffic pattern based on the historical data that is causing to do the estimations and business evaluation for </w:t>
+      </w:r>
+      <w:r>
+        <w:rPr>
+          <w:lang w:val="en-US"/>
+        </w:rPr>
+        <w:t>server procedure or workload provisioning.</w:t>
       </w:r>
     </w:p>
     <w:p>
@@ -13821,6 +13826,7 @@
   <w:style w:type="character" w:default="1" w:styleId="DefaultParagraphFont">
     <w:name w:val="Default Paragraph Font"/>
     <w:uiPriority w:val="1"/>
+    <w:semiHidden/>
     <w:unhideWhenUsed/>
   </w:style>
   <w:style w:type="table" w:default="1" w:styleId="TableNormal">
@@ -13881,6 +13887,22 @@
       <w:color w:val="0000FF"/>
       <w:u w:val="single"/>
     </w:rPr>
+  </w:style>
+  <w:style w:type="table" w:styleId="TableGrid">
+    <w:name w:val="Table Grid"/>
+    <w:basedOn w:val="TableNormal"/>
+    <w:uiPriority w:val="39"/>
+    <w:rsid w:val="00012A62"/>
+    <w:tblPr>
+      <w:tblBorders>
+        <w:top w:val="single" w:sz="4" w:space="0" w:color="auto"/>
+        <w:left w:val="single" w:sz="4" w:space="0" w:color="auto"/>
+        <w:bottom w:val="single" w:sz="4" w:space="0" w:color="auto"/>
+        <w:right w:val="single" w:sz="4" w:space="0" w:color="auto"/>
+        <w:insideH w:val="single" w:sz="4" w:space="0" w:color="auto"/>
+        <w:insideV w:val="single" w:sz="4" w:space="0" w:color="auto"/>
+      </w:tblBorders>
+    </w:tblPr>
   </w:style>
 </w:styles>
 </file>

</xml_diff>